<commit_message>
week 1 - TH
</commit_message>
<xml_diff>
--- a/Week1/23110163_NguyenVanPhucHuy_BTTH1.docx
+++ b/Week1/23110163_NguyenVanPhucHuy_BTTH1.docx
@@ -1,18 +1,16 @@
 
 <file path=word/document.xml><?xml version="1.0" encoding="utf-8"?>
-<w:document xmlns:wpc="http://schemas.microsoft.com/office/word/2010/wordprocessingCanvas" xmlns:cx="http://schemas.microsoft.com/office/drawing/2014/chartex" xmlns:cx1="http://schemas.microsoft.com/office/drawing/2015/9/8/chartex" xmlns:cx2="http://schemas.microsoft.com/office/drawing/2015/10/21/chartex" xmlns:cx3="http://schemas.microsoft.com/office/drawing/2016/5/9/chartex" xmlns:cx4="http://schemas.microsoft.com/office/drawing/2016/5/10/chartex" xmlns:cx5="http://schemas.microsoft.com/office/drawing/2016/5/11/chartex" xmlns:cx6="http://schemas.microsoft.com/office/drawing/2016/5/12/chartex" xmlns:cx7="http://schemas.microsoft.com/office/drawing/2016/5/13/chartex" xmlns:cx8="http://schemas.microsoft.com/office/drawing/2016/5/14/chartex" xmlns:mc="http://schemas.openxmlformats.org/markup-compatibility/2006" xmlns:aink="http://schemas.microsoft.com/office/drawing/2016/ink" xmlns:am3d="http://schemas.microsoft.com/office/drawing/2017/model3d" xmlns:o="urn:schemas-microsoft-com:office:office" xmlns:oel="http://schemas.microsoft.com/office/2019/extlst" xmlns:r="http://schemas.openxmlformats.org/officeDocument/2006/relationships" xmlns:m="http://schemas.openxmlformats.org/officeDocument/2006/math" xmlns:v="urn:schemas-microsoft-com:vml" xmlns:wp14="http://schemas.microsoft.com/office/word/2010/wordprocessingDrawing" xmlns:wp="http://schemas.openxmlformats.org/drawingml/2006/wordprocessingDrawing" xmlns:w10="urn:schemas-microsoft-com:office:word" xmlns:w="http://schemas.openxmlformats.org/wordprocessingml/2006/main" xmlns:w14="http://schemas.microsoft.com/office/word/2010/wordml" xmlns:w15="http://schemas.microsoft.com/office/word/2012/wordml" xmlns:w16cex="http://schemas.microsoft.com/office/word/2018/wordml/cex" xmlns:w16cid="http://schemas.microsoft.com/office/word/2016/wordml/cid" xmlns:w16="http://schemas.microsoft.com/office/word/2018/wordml" xmlns:w16du="http://schemas.microsoft.com/office/word/2023/wordml/word16du" xmlns:w16sdtdh="http://schemas.microsoft.com/office/word/2020/wordml/sdtdatahash" xmlns:w16sdtfl="http://schemas.microsoft.com/office/word/2024/wordml/sdtformatlock" xmlns:w16se="http://schemas.microsoft.com/office/word/2015/wordml/symex" xmlns:wpg="http://schemas.microsoft.com/office/word/2010/wordprocessingGroup" xmlns:wpi="http://schemas.microsoft.com/office/word/2010/wordprocessingInk" xmlns:wne="http://schemas.microsoft.com/office/word/2006/wordml" xmlns:wps="http://schemas.microsoft.com/office/word/2010/wordprocessingShape" mc:Ignorable="w14 w15 w16se w16cid w16 w16cex w16sdtdh w16sdtfl w16du wp14">
+<w:document xmlns:wpc="http://schemas.microsoft.com/office/word/2010/wordprocessingCanvas" xmlns:cx="http://schemas.microsoft.com/office/drawing/2014/chartex" xmlns:cx1="http://schemas.microsoft.com/office/drawing/2015/9/8/chartex" xmlns:cx2="http://schemas.microsoft.com/office/drawing/2015/10/21/chartex" xmlns:cx3="http://schemas.microsoft.com/office/drawing/2016/5/9/chartex" xmlns:cx4="http://schemas.microsoft.com/office/drawing/2016/5/10/chartex" xmlns:cx5="http://schemas.microsoft.com/office/drawing/2016/5/11/chartex" xmlns:cx6="http://schemas.microsoft.com/office/drawing/2016/5/12/chartex" xmlns:cx7="http://schemas.microsoft.com/office/drawing/2016/5/13/chartex" xmlns:cx8="http://schemas.microsoft.com/office/drawing/2016/5/14/chartex" xmlns:mc="http://schemas.openxmlformats.org/markup-compatibility/2006" xmlns:aink="http://schemas.microsoft.com/office/drawing/2016/ink" xmlns:am3d="http://schemas.microsoft.com/office/drawing/2017/model3d" xmlns:o="urn:schemas-microsoft-com:office:office" xmlns:r="http://schemas.openxmlformats.org/officeDocument/2006/relationships" xmlns:m="http://schemas.openxmlformats.org/officeDocument/2006/math" xmlns:v="urn:schemas-microsoft-com:vml" xmlns:wp14="http://schemas.microsoft.com/office/word/2010/wordprocessingDrawing" xmlns:wp="http://schemas.openxmlformats.org/drawingml/2006/wordprocessingDrawing" xmlns:w10="urn:schemas-microsoft-com:office:word" xmlns:w="http://schemas.openxmlformats.org/wordprocessingml/2006/main" xmlns:w14="http://schemas.microsoft.com/office/word/2010/wordml" xmlns:w15="http://schemas.microsoft.com/office/word/2012/wordml" xmlns:w16cex="http://schemas.microsoft.com/office/word/2018/wordml/cex" xmlns:w16cid="http://schemas.microsoft.com/office/word/2016/wordml/cid" xmlns:w16="http://schemas.microsoft.com/office/word/2018/wordml" xmlns:w16sdtdh="http://schemas.microsoft.com/office/word/2020/wordml/sdtdatahash" xmlns:w16se="http://schemas.microsoft.com/office/word/2015/wordml/symex" xmlns:wpg="http://schemas.microsoft.com/office/word/2010/wordprocessingGroup" xmlns:wpi="http://schemas.microsoft.com/office/word/2010/wordprocessingInk" xmlns:wne="http://schemas.microsoft.com/office/word/2006/wordml" xmlns:wps="http://schemas.microsoft.com/office/word/2010/wordprocessingShape" mc:Ignorable="w14 w15 w16se w16cid w16 w16cex w16sdtdh wp14">
   <w:body>
     <w:p>
       <w:pPr>
         <w:rPr>
           <w:rFonts w:ascii="Times New Roman" w:hAnsi="Times New Roman" w:cs="Times New Roman"/>
-          <w:lang w:val="en-US"/>
-        </w:rPr>
-      </w:pPr>
-      <w:r>
-        <w:rPr>
-          <w:rFonts w:ascii="Times New Roman" w:hAnsi="Times New Roman" w:cs="Times New Roman"/>
-          <w:lang w:val="en-US"/>
+        </w:rPr>
+      </w:pPr>
+      <w:r>
+        <w:rPr>
+          <w:rFonts w:ascii="Times New Roman" w:hAnsi="Times New Roman" w:cs="Times New Roman"/>
         </w:rPr>
         <w:t>Họ và tên: Nguyễn Vạn Phúc Huy</w:t>
       </w:r>
@@ -21,7 +19,6 @@
       <w:pPr>
         <w:rPr>
           <w:rFonts w:ascii="Times New Roman" w:hAnsi="Times New Roman" w:cs="Times New Roman"/>
-          <w:lang w:val="en-US"/>
         </w:rPr>
       </w:pPr>
       <w:r>
@@ -33,7 +30,6 @@
       <w:r>
         <w:rPr>
           <w:rFonts w:ascii="Times New Roman" w:hAnsi="Times New Roman" w:cs="Times New Roman"/>
-          <w:lang w:val="en-US"/>
         </w:rPr>
         <w:t>3110163</w:t>
       </w:r>
@@ -42,20 +38,17 @@
       <w:pPr>
         <w:rPr>
           <w:rFonts w:ascii="Times New Roman" w:hAnsi="Times New Roman" w:cs="Times New Roman"/>
-          <w:lang w:val="en-US"/>
-        </w:rPr>
-      </w:pPr>
-      <w:r>
-        <w:rPr>
-          <w:rFonts w:ascii="Times New Roman" w:hAnsi="Times New Roman" w:cs="Times New Roman"/>
-          <w:lang w:val="en-US"/>
+        </w:rPr>
+      </w:pPr>
+      <w:r>
+        <w:rPr>
+          <w:rFonts w:ascii="Times New Roman" w:hAnsi="Times New Roman" w:cs="Times New Roman"/>
         </w:rPr>
         <w:t>Lớp: Thực hành thứ 4 (tiết 4-5)</w:t>
       </w:r>
       <w:r>
         <w:rPr>
           <w:rFonts w:ascii="Times New Roman" w:hAnsi="Times New Roman" w:cs="Times New Roman"/>
-          <w:lang w:val="en-US"/>
         </w:rPr>
         <w:br/>
       </w:r>
@@ -89,9 +82,9 @@
           <w:noProof/>
         </w:rPr>
         <w:drawing>
-          <wp:inline distT="0" distB="0" distL="0" distR="0" wp14:anchorId="69E5F4D8" wp14:editId="5C87E664">
-            <wp:extent cx="4261449" cy="2227244"/>
-            <wp:effectExtent l="0" t="0" r="6350" b="0"/>
+          <wp:inline distT="0" distB="0" distL="0" distR="0" wp14:anchorId="69E5F4D8" wp14:editId="68797EC7">
+            <wp:extent cx="4647235" cy="2428875"/>
+            <wp:effectExtent l="0" t="0" r="1270" b="0"/>
             <wp:docPr id="935232975" name="Picture 1"/>
             <wp:cNvGraphicFramePr>
               <a:graphicFrameLocks xmlns:a="http://schemas.openxmlformats.org/drawingml/2006/main" noChangeAspect="1"/>
@@ -112,7 +105,7 @@
                   <pic:spPr>
                     <a:xfrm>
                       <a:off x="0" y="0"/>
-                      <a:ext cx="4291627" cy="2243017"/>
+                      <a:ext cx="4647235" cy="2428875"/>
                     </a:xfrm>
                     <a:prstGeom prst="rect">
                       <a:avLst/>
@@ -147,7 +140,6 @@
       <w:r>
         <w:rPr>
           <w:rFonts w:ascii="Times New Roman" w:hAnsi="Times New Roman" w:cs="Times New Roman"/>
-          <w:lang w:val="en-US"/>
         </w:rPr>
         <w:sym w:font="Wingdings" w:char="F0E0"/>
       </w:r>
@@ -160,7 +152,6 @@
       <w:r>
         <w:rPr>
           <w:rFonts w:ascii="Times New Roman" w:hAnsi="Times New Roman" w:cs="Times New Roman"/>
-          <w:lang w:val="en-US"/>
         </w:rPr>
         <w:t>S</w:t>
       </w:r>
@@ -613,7 +604,19 @@
         <w:rPr>
           <w:rFonts w:ascii="Times New Roman" w:hAnsi="Times New Roman" w:cs="Times New Roman"/>
         </w:rPr>
-        <w:t>Node = 18 (trạng thái kết thúc) =&gt; dừng</w:t>
+        <w:t xml:space="preserve">Node = 18 (trạng thái kết thúc) </w:t>
+      </w:r>
+      <w:r>
+        <w:rPr>
+          <w:rFonts w:ascii="Times New Roman" w:hAnsi="Times New Roman" w:cs="Times New Roman"/>
+        </w:rPr>
+        <w:t xml:space="preserve">-&gt; </w:t>
+      </w:r>
+      <w:r>
+        <w:rPr>
+          <w:rFonts w:ascii="Times New Roman" w:hAnsi="Times New Roman" w:cs="Times New Roman"/>
+        </w:rPr>
+        <w:t xml:space="preserve"> dừng</w:t>
       </w:r>
     </w:p>
     <w:p>
@@ -637,6 +640,7 @@
           <w:b/>
           <w:bCs/>
         </w:rPr>
+        <w:lastRenderedPageBreak/>
         <w:t>Đ</w:t>
       </w:r>
       <w:r>
@@ -658,7 +662,6 @@
         <w:rPr>
           <w:rFonts w:ascii="Times New Roman" w:hAnsi="Times New Roman" w:cs="Times New Roman"/>
         </w:rPr>
-        <w:lastRenderedPageBreak/>
         <w:t>1→3→8→9→11→15→16→17→18</w:t>
       </w:r>
     </w:p>
@@ -685,7 +688,6 @@
           <w:kern w:val="0"/>
           <w:sz w:val="25"/>
           <w:szCs w:val="25"/>
-          <w:lang w:val="en-US"/>
         </w:rPr>
       </w:pPr>
     </w:p>
@@ -699,7 +701,6 @@
           <w:kern w:val="0"/>
           <w:sz w:val="25"/>
           <w:szCs w:val="25"/>
-          <w:lang w:val="en-US"/>
         </w:rPr>
       </w:pPr>
       <w:r>
@@ -711,7 +712,6 @@
           <w:kern w:val="0"/>
           <w:sz w:val="25"/>
           <w:szCs w:val="25"/>
-          <w:lang w:val="en-US"/>
         </w:rPr>
         <w:t>DFS (Depth First Search)</w:t>
       </w:r>
@@ -903,7 +903,19 @@
         <w:rPr>
           <w:rFonts w:ascii="Times New Roman" w:hAnsi="Times New Roman" w:cs="Times New Roman"/>
         </w:rPr>
-        <w:t>Node = V18 (trạng thái kết thúc) =&gt; dừng</w:t>
+        <w:t xml:space="preserve">Node = V18 (trạng thái kết thúc) </w:t>
+      </w:r>
+      <w:r>
+        <w:rPr>
+          <w:rFonts w:ascii="Times New Roman" w:hAnsi="Times New Roman" w:cs="Times New Roman"/>
+        </w:rPr>
+        <w:t>-&gt;</w:t>
+      </w:r>
+      <w:r>
+        <w:rPr>
+          <w:rFonts w:ascii="Times New Roman" w:hAnsi="Times New Roman" w:cs="Times New Roman"/>
+        </w:rPr>
+        <w:t xml:space="preserve"> dừng</w:t>
       </w:r>
     </w:p>
     <w:p>
@@ -935,354 +947,65 @@
           <w:b/>
           <w:bCs/>
         </w:rPr>
-        <w:t>ường đi ngắn nhất mà BFS tìm được:</w:t>
-      </w:r>
-    </w:p>
-    <w:p>
-      <w:pPr>
-        <w:rPr>
-          <w:rFonts w:ascii="Times New Roman" w:hAnsi="Times New Roman" w:cs="Times New Roman"/>
-        </w:rPr>
-      </w:pPr>
-      <w:r>
-        <w:rPr>
-          <w:rFonts w:ascii="Times New Roman" w:hAnsi="Times New Roman" w:cs="Times New Roman"/>
-        </w:rPr>
-        <w:t>1→4→5→14→11→15→16→17→18</w:t>
-      </w:r>
-    </w:p>
-    <w:p>
-      <w:pPr>
-        <w:rPr>
-          <w:rFonts w:ascii="Times New Roman" w:hAnsi="Times New Roman" w:cs="Times New Roman"/>
-        </w:rPr>
-      </w:pPr>
-    </w:p>
-    <w:p>
-      <w:pPr>
-        <w:rPr>
-          <w:rFonts w:ascii="Times New Roman" w:hAnsi="Times New Roman" w:cs="Times New Roman"/>
-        </w:rPr>
-      </w:pPr>
-    </w:p>
-    <w:p>
-      <w:pPr>
-        <w:rPr>
-          <w:rFonts w:ascii="Times New Roman" w:hAnsi="Times New Roman" w:cs="Times New Roman"/>
-        </w:rPr>
-      </w:pPr>
-    </w:p>
-    <w:p>
-      <w:pPr>
-        <w:rPr>
-          <w:rFonts w:ascii="Times New Roman" w:hAnsi="Times New Roman" w:cs="Times New Roman"/>
-        </w:rPr>
-      </w:pPr>
+        <w:t xml:space="preserve">ường đi ngắn nhất mà </w:t>
+      </w:r>
       <w:r>
         <w:rPr>
           <w:rFonts w:ascii="Times New Roman" w:hAnsi="Times New Roman" w:cs="Times New Roman"/>
           <w:b/>
           <w:bCs/>
-        </w:rPr>
-        <w:t>UCS (Unifrom – Cost Search)</w:t>
-      </w:r>
-    </w:p>
-    <w:p>
-      <w:pPr>
-        <w:pStyle w:val="ListParagraph"/>
-        <w:numPr>
-          <w:ilvl w:val="0"/>
-          <w:numId w:val="8"/>
-        </w:numPr>
-        <w:spacing w:line="276" w:lineRule="auto"/>
-        <w:rPr>
-          <w:rFonts w:ascii="Times New Roman" w:hAnsi="Times New Roman" w:cs="Times New Roman"/>
-        </w:rPr>
-      </w:pPr>
-      <w:r>
-        <w:rPr>
-          <w:rFonts w:ascii="Times New Roman" w:hAnsi="Times New Roman" w:cs="Times New Roman"/>
-        </w:rPr>
-        <w:t>PQ = {(V1, 0)}</w:t>
-      </w:r>
-    </w:p>
-    <w:p>
-      <w:pPr>
-        <w:pStyle w:val="ListParagraph"/>
-        <w:numPr>
-          <w:ilvl w:val="0"/>
-          <w:numId w:val="8"/>
-        </w:numPr>
-        <w:spacing w:line="276" w:lineRule="auto"/>
-        <w:rPr>
-          <w:rFonts w:ascii="Times New Roman" w:hAnsi="Times New Roman" w:cs="Times New Roman"/>
-        </w:rPr>
-      </w:pPr>
-      <w:r>
-        <w:rPr>
-          <w:rFonts w:ascii="Times New Roman" w:hAnsi="Times New Roman" w:cs="Times New Roman"/>
-        </w:rPr>
-        <w:t>PQ = {(V2, 50), (V4, 300), (V3, 350)}</w:t>
-      </w:r>
-    </w:p>
-    <w:p>
-      <w:pPr>
-        <w:pStyle w:val="ListParagraph"/>
-        <w:numPr>
-          <w:ilvl w:val="0"/>
-          <w:numId w:val="8"/>
-        </w:numPr>
-        <w:spacing w:line="276" w:lineRule="auto"/>
-        <w:rPr>
-          <w:rFonts w:ascii="Times New Roman" w:hAnsi="Times New Roman" w:cs="Times New Roman"/>
-        </w:rPr>
-      </w:pPr>
-      <w:r>
-        <w:rPr>
-          <w:rFonts w:ascii="Times New Roman" w:hAnsi="Times New Roman" w:cs="Times New Roman"/>
-        </w:rPr>
-        <w:t>PQ = {(V4, 300), (V3, 350), (V7, 650)}</w:t>
-      </w:r>
-    </w:p>
-    <w:p>
-      <w:pPr>
-        <w:pStyle w:val="ListParagraph"/>
-        <w:numPr>
-          <w:ilvl w:val="0"/>
-          <w:numId w:val="8"/>
-        </w:numPr>
-        <w:spacing w:line="276" w:lineRule="auto"/>
-        <w:rPr>
-          <w:rFonts w:ascii="Times New Roman" w:hAnsi="Times New Roman" w:cs="Times New Roman"/>
-        </w:rPr>
-      </w:pPr>
-      <w:r>
-        <w:rPr>
-          <w:rFonts w:ascii="Times New Roman" w:hAnsi="Times New Roman" w:cs="Times New Roman"/>
-        </w:rPr>
-        <w:t>PQ = {</w:t>
-      </w:r>
-      <w:r>
-        <w:rPr>
-          <w:rFonts w:ascii="Times New Roman" w:hAnsi="Times New Roman" w:cs="Times New Roman"/>
-        </w:rPr>
-        <w:t>(V6, 450), (V8, 1250), (V5, 1600)}</w:t>
-      </w:r>
-    </w:p>
-    <w:p>
-      <w:pPr>
-        <w:pStyle w:val="ListParagraph"/>
-        <w:numPr>
-          <w:ilvl w:val="0"/>
-          <w:numId w:val="8"/>
-        </w:numPr>
-        <w:spacing w:line="276" w:lineRule="auto"/>
-        <w:rPr>
-          <w:rFonts w:ascii="Times New Roman" w:hAnsi="Times New Roman" w:cs="Times New Roman"/>
-        </w:rPr>
-      </w:pPr>
-      <w:r>
-        <w:rPr>
-          <w:rFonts w:ascii="Times New Roman" w:hAnsi="Times New Roman" w:cs="Times New Roman"/>
-        </w:rPr>
-        <w:t>PQ = {(V12, 1150), (V8, 1250), (V5, 1600)}</w:t>
-      </w:r>
-    </w:p>
-    <w:p>
-      <w:pPr>
-        <w:pStyle w:val="ListParagraph"/>
-        <w:numPr>
-          <w:ilvl w:val="0"/>
-          <w:numId w:val="8"/>
-        </w:numPr>
-        <w:spacing w:line="276" w:lineRule="auto"/>
-        <w:rPr>
-          <w:rFonts w:ascii="Times New Roman" w:hAnsi="Times New Roman" w:cs="Times New Roman"/>
-        </w:rPr>
-      </w:pPr>
-      <w:r>
-        <w:rPr>
-          <w:rFonts w:ascii="Times New Roman" w:hAnsi="Times New Roman" w:cs="Times New Roman"/>
-        </w:rPr>
-        <w:t>PQ = {(V10, 1550), (V5, 1600),  (V9, 2040), (V13, 2100)}</w:t>
-      </w:r>
-    </w:p>
-    <w:p>
-      <w:pPr>
-        <w:pStyle w:val="ListParagraph"/>
-        <w:numPr>
-          <w:ilvl w:val="0"/>
-          <w:numId w:val="8"/>
-        </w:numPr>
-        <w:spacing w:line="276" w:lineRule="auto"/>
-        <w:rPr>
-          <w:rFonts w:ascii="Times New Roman" w:hAnsi="Times New Roman" w:cs="Times New Roman"/>
-        </w:rPr>
-      </w:pPr>
-      <w:r>
-        <w:rPr>
-          <w:rFonts w:ascii="Times New Roman" w:hAnsi="Times New Roman" w:cs="Times New Roman"/>
-        </w:rPr>
-        <w:t xml:space="preserve">PQ = {(V11, </w:t>
-      </w:r>
-      <w:r>
-        <w:rPr>
-          <w:rFonts w:ascii="Times New Roman" w:hAnsi="Times New Roman" w:cs="Times New Roman"/>
-        </w:rPr>
-        <w:t>3240</w:t>
-      </w:r>
-      <w:r>
-        <w:rPr>
-          <w:rFonts w:ascii="Times New Roman" w:hAnsi="Times New Roman" w:cs="Times New Roman"/>
-        </w:rPr>
-        <w:t xml:space="preserve">), (V14, </w:t>
-      </w:r>
-      <w:r>
-        <w:rPr>
-          <w:rFonts w:ascii="Times New Roman" w:hAnsi="Times New Roman" w:cs="Times New Roman"/>
-        </w:rPr>
-        <w:t>2700)}</w:t>
-      </w:r>
-    </w:p>
-    <w:p>
-      <w:pPr>
-        <w:pStyle w:val="ListParagraph"/>
-        <w:numPr>
-          <w:ilvl w:val="0"/>
-          <w:numId w:val="8"/>
-        </w:numPr>
-        <w:spacing w:line="276" w:lineRule="auto"/>
-        <w:rPr>
-          <w:rFonts w:ascii="Times New Roman" w:hAnsi="Times New Roman" w:cs="Times New Roman"/>
-        </w:rPr>
-      </w:pPr>
-      <w:r>
-        <w:rPr>
-          <w:rFonts w:ascii="Times New Roman" w:hAnsi="Times New Roman" w:cs="Times New Roman"/>
-        </w:rPr>
-        <w:t xml:space="preserve">PQ = {(V15, </w:t>
-      </w:r>
-      <w:r>
-        <w:rPr>
-          <w:rFonts w:ascii="Times New Roman" w:hAnsi="Times New Roman" w:cs="Times New Roman"/>
-        </w:rPr>
-        <w:t>364</w:t>
-      </w:r>
-      <w:r>
-        <w:rPr>
-          <w:rFonts w:ascii="Times New Roman" w:hAnsi="Times New Roman" w:cs="Times New Roman"/>
-        </w:rPr>
-        <w:t>0)}</w:t>
-      </w:r>
-    </w:p>
-    <w:p>
-      <w:pPr>
-        <w:pStyle w:val="ListParagraph"/>
-        <w:numPr>
-          <w:ilvl w:val="0"/>
-          <w:numId w:val="8"/>
-        </w:numPr>
-        <w:spacing w:line="276" w:lineRule="auto"/>
-        <w:rPr>
-          <w:rFonts w:ascii="Times New Roman" w:hAnsi="Times New Roman" w:cs="Times New Roman"/>
-        </w:rPr>
-      </w:pPr>
-      <w:r>
-        <w:rPr>
-          <w:rFonts w:ascii="Times New Roman" w:hAnsi="Times New Roman" w:cs="Times New Roman"/>
-        </w:rPr>
-        <w:t>PQ = {(V16, 4</w:t>
-      </w:r>
-      <w:r>
-        <w:rPr>
-          <w:rFonts w:ascii="Times New Roman" w:hAnsi="Times New Roman" w:cs="Times New Roman"/>
-        </w:rPr>
-        <w:t>94</w:t>
-      </w:r>
-      <w:r>
-        <w:rPr>
-          <w:rFonts w:ascii="Times New Roman" w:hAnsi="Times New Roman" w:cs="Times New Roman"/>
-        </w:rPr>
-        <w:t>0)}</w:t>
-      </w:r>
-    </w:p>
-    <w:p>
-      <w:pPr>
-        <w:pStyle w:val="ListParagraph"/>
-        <w:numPr>
-          <w:ilvl w:val="0"/>
-          <w:numId w:val="8"/>
-        </w:numPr>
-        <w:spacing w:line="276" w:lineRule="auto"/>
-        <w:rPr>
-          <w:rFonts w:ascii="Times New Roman" w:hAnsi="Times New Roman" w:cs="Times New Roman"/>
-        </w:rPr>
-      </w:pPr>
-      <w:r>
-        <w:rPr>
-          <w:rFonts w:ascii="Times New Roman" w:hAnsi="Times New Roman" w:cs="Times New Roman"/>
-        </w:rPr>
-        <w:t xml:space="preserve">PQ = {(V17, </w:t>
-      </w:r>
-      <w:r>
-        <w:rPr>
-          <w:rFonts w:ascii="Times New Roman" w:hAnsi="Times New Roman" w:cs="Times New Roman"/>
-        </w:rPr>
-        <w:t>571</w:t>
-      </w:r>
-      <w:r>
-        <w:rPr>
-          <w:rFonts w:ascii="Times New Roman" w:hAnsi="Times New Roman" w:cs="Times New Roman"/>
-        </w:rPr>
-        <w:t>0)}</w:t>
-      </w:r>
-    </w:p>
-    <w:p>
-      <w:pPr>
-        <w:pStyle w:val="ListParagraph"/>
-        <w:numPr>
-          <w:ilvl w:val="0"/>
-          <w:numId w:val="8"/>
-        </w:numPr>
-        <w:spacing w:line="276" w:lineRule="auto"/>
-        <w:rPr>
-          <w:rFonts w:ascii="Times New Roman" w:hAnsi="Times New Roman" w:cs="Times New Roman"/>
-        </w:rPr>
-      </w:pPr>
-      <w:r>
-        <w:rPr>
-          <w:rFonts w:ascii="Times New Roman" w:hAnsi="Times New Roman" w:cs="Times New Roman"/>
-        </w:rPr>
-        <w:t>PQ = {(V18, 6</w:t>
-      </w:r>
-      <w:r>
-        <w:rPr>
-          <w:rFonts w:ascii="Times New Roman" w:hAnsi="Times New Roman" w:cs="Times New Roman"/>
-        </w:rPr>
-        <w:t>91</w:t>
-      </w:r>
-      <w:r>
-        <w:rPr>
-          <w:rFonts w:ascii="Times New Roman" w:hAnsi="Times New Roman" w:cs="Times New Roman"/>
-        </w:rPr>
-        <w:t>0)}</w:t>
-      </w:r>
-    </w:p>
-    <w:p>
-      <w:pPr>
-        <w:pStyle w:val="ListParagraph"/>
-        <w:rPr>
-          <w:rFonts w:ascii="Times New Roman" w:hAnsi="Times New Roman" w:cs="Times New Roman"/>
-        </w:rPr>
-      </w:pPr>
-    </w:p>
-    <w:p>
-      <w:pPr>
+          <w:lang w:val="vi-VN"/>
+        </w:rPr>
+        <w:t>DFS</w:t>
+      </w:r>
+      <w:r>
         <w:rPr>
           <w:rFonts w:ascii="Times New Roman" w:hAnsi="Times New Roman" w:cs="Times New Roman"/>
           <w:b/>
           <w:bCs/>
         </w:rPr>
+        <w:t xml:space="preserve"> tìm được:</w:t>
+      </w:r>
+    </w:p>
+    <w:p>
+      <w:pPr>
+        <w:rPr>
+          <w:rFonts w:ascii="Times New Roman" w:hAnsi="Times New Roman" w:cs="Times New Roman"/>
+        </w:rPr>
+      </w:pPr>
+      <w:r>
+        <w:rPr>
+          <w:rFonts w:ascii="Times New Roman" w:hAnsi="Times New Roman" w:cs="Times New Roman"/>
+        </w:rPr>
+        <w:t>1→4→5→14→11→15→16→17→18</w:t>
+      </w:r>
+    </w:p>
+    <w:p>
+      <w:pPr>
+        <w:rPr>
+          <w:rFonts w:ascii="Times New Roman" w:hAnsi="Times New Roman" w:cs="Times New Roman"/>
+        </w:rPr>
+      </w:pPr>
+    </w:p>
+    <w:p>
+      <w:pPr>
+        <w:rPr>
+          <w:rFonts w:ascii="Times New Roman" w:hAnsi="Times New Roman" w:cs="Times New Roman"/>
+        </w:rPr>
+      </w:pPr>
+    </w:p>
+    <w:p>
+      <w:pPr>
+        <w:rPr>
+          <w:rFonts w:ascii="Times New Roman" w:hAnsi="Times New Roman" w:cs="Times New Roman"/>
+        </w:rPr>
+      </w:pPr>
+    </w:p>
+    <w:p>
+      <w:pPr>
+        <w:rPr>
+          <w:rFonts w:ascii="Times New Roman" w:hAnsi="Times New Roman" w:cs="Times New Roman"/>
+        </w:rPr>
       </w:pPr>
       <w:r>
         <w:rPr>
@@ -1290,77 +1013,420 @@
           <w:b/>
           <w:bCs/>
         </w:rPr>
-        <w:t>Đ</w:t>
-      </w:r>
-      <w:r>
+        <w:t>UCS (Unifrom – Cost Search)</w:t>
+      </w:r>
+    </w:p>
+    <w:p>
+      <w:pPr>
+        <w:pStyle w:val="ListParagraph"/>
+        <w:numPr>
+          <w:ilvl w:val="0"/>
+          <w:numId w:val="8"/>
+        </w:numPr>
+        <w:spacing w:line="276" w:lineRule="auto"/>
+        <w:rPr>
+          <w:rFonts w:ascii="Times New Roman" w:hAnsi="Times New Roman" w:cs="Times New Roman"/>
+        </w:rPr>
+      </w:pPr>
+      <w:r>
+        <w:rPr>
+          <w:rFonts w:ascii="Times New Roman" w:hAnsi="Times New Roman" w:cs="Times New Roman"/>
+        </w:rPr>
+        <w:t>PQ = {(V1, 0)}</w:t>
+      </w:r>
+    </w:p>
+    <w:p>
+      <w:pPr>
+        <w:pStyle w:val="ListParagraph"/>
+        <w:numPr>
+          <w:ilvl w:val="0"/>
+          <w:numId w:val="8"/>
+        </w:numPr>
+        <w:spacing w:line="276" w:lineRule="auto"/>
+        <w:rPr>
+          <w:rFonts w:ascii="Times New Roman" w:hAnsi="Times New Roman" w:cs="Times New Roman"/>
+        </w:rPr>
+      </w:pPr>
+      <w:r>
+        <w:rPr>
+          <w:rFonts w:ascii="Times New Roman" w:hAnsi="Times New Roman" w:cs="Times New Roman"/>
+        </w:rPr>
+        <w:t>PQ = {(V2, 50), (V4, 300), (V3, 350)}</w:t>
+      </w:r>
+    </w:p>
+    <w:p>
+      <w:pPr>
+        <w:pStyle w:val="ListParagraph"/>
+        <w:numPr>
+          <w:ilvl w:val="0"/>
+          <w:numId w:val="8"/>
+        </w:numPr>
+        <w:spacing w:line="276" w:lineRule="auto"/>
+        <w:rPr>
+          <w:rFonts w:ascii="Times New Roman" w:hAnsi="Times New Roman" w:cs="Times New Roman"/>
+        </w:rPr>
+      </w:pPr>
+      <w:r>
+        <w:rPr>
+          <w:rFonts w:ascii="Times New Roman" w:hAnsi="Times New Roman" w:cs="Times New Roman"/>
+        </w:rPr>
+        <w:t>PQ = {(V4, 300), (V3, 350), (V7, 650)}</w:t>
+      </w:r>
+    </w:p>
+    <w:p>
+      <w:pPr>
+        <w:pStyle w:val="ListParagraph"/>
+        <w:numPr>
+          <w:ilvl w:val="0"/>
+          <w:numId w:val="8"/>
+        </w:numPr>
+        <w:spacing w:line="276" w:lineRule="auto"/>
+        <w:rPr>
+          <w:rFonts w:ascii="Times New Roman" w:hAnsi="Times New Roman" w:cs="Times New Roman"/>
+        </w:rPr>
+      </w:pPr>
+      <w:r>
+        <w:rPr>
+          <w:rFonts w:ascii="Times New Roman" w:hAnsi="Times New Roman" w:cs="Times New Roman"/>
+        </w:rPr>
+        <w:t>PQ = {</w:t>
+      </w:r>
+      <w:r>
+        <w:rPr>
+          <w:rFonts w:ascii="Times New Roman" w:hAnsi="Times New Roman" w:cs="Times New Roman"/>
+        </w:rPr>
+        <w:t>(V6, 450), (V8, 1250), (V5, 1600)}</w:t>
+      </w:r>
+    </w:p>
+    <w:p>
+      <w:pPr>
+        <w:pStyle w:val="ListParagraph"/>
+        <w:numPr>
+          <w:ilvl w:val="0"/>
+          <w:numId w:val="8"/>
+        </w:numPr>
+        <w:spacing w:line="276" w:lineRule="auto"/>
+        <w:rPr>
+          <w:rFonts w:ascii="Times New Roman" w:hAnsi="Times New Roman" w:cs="Times New Roman"/>
+        </w:rPr>
+      </w:pPr>
+      <w:r>
+        <w:rPr>
+          <w:rFonts w:ascii="Times New Roman" w:hAnsi="Times New Roman" w:cs="Times New Roman"/>
+        </w:rPr>
+        <w:t>PQ = {(V12, 1150), (V8, 1250), (V5, 1600)}</w:t>
+      </w:r>
+    </w:p>
+    <w:p>
+      <w:pPr>
+        <w:pStyle w:val="ListParagraph"/>
+        <w:numPr>
+          <w:ilvl w:val="0"/>
+          <w:numId w:val="8"/>
+        </w:numPr>
+        <w:spacing w:line="276" w:lineRule="auto"/>
+        <w:rPr>
+          <w:rFonts w:ascii="Times New Roman" w:hAnsi="Times New Roman" w:cs="Times New Roman"/>
+        </w:rPr>
+      </w:pPr>
+      <w:r>
+        <w:rPr>
+          <w:rFonts w:ascii="Times New Roman" w:hAnsi="Times New Roman" w:cs="Times New Roman"/>
+        </w:rPr>
+        <w:t>PQ = {(V10, 1550), (V5, 1600),  (V9, 2040), (V13, 2100)}</w:t>
+      </w:r>
+    </w:p>
+    <w:p>
+      <w:pPr>
+        <w:pStyle w:val="ListParagraph"/>
+        <w:numPr>
+          <w:ilvl w:val="0"/>
+          <w:numId w:val="8"/>
+        </w:numPr>
+        <w:spacing w:line="276" w:lineRule="auto"/>
+        <w:rPr>
+          <w:rFonts w:ascii="Times New Roman" w:hAnsi="Times New Roman" w:cs="Times New Roman"/>
+        </w:rPr>
+      </w:pPr>
+      <w:r>
+        <w:rPr>
+          <w:rFonts w:ascii="Times New Roman" w:hAnsi="Times New Roman" w:cs="Times New Roman"/>
+        </w:rPr>
+        <w:t xml:space="preserve">PQ = {(V11, </w:t>
+      </w:r>
+      <w:r>
+        <w:rPr>
+          <w:rFonts w:ascii="Times New Roman" w:hAnsi="Times New Roman" w:cs="Times New Roman"/>
+        </w:rPr>
+        <w:t>3240</w:t>
+      </w:r>
+      <w:r>
+        <w:rPr>
+          <w:rFonts w:ascii="Times New Roman" w:hAnsi="Times New Roman" w:cs="Times New Roman"/>
+        </w:rPr>
+        <w:t xml:space="preserve">), (V14, </w:t>
+      </w:r>
+      <w:r>
+        <w:rPr>
+          <w:rFonts w:ascii="Times New Roman" w:hAnsi="Times New Roman" w:cs="Times New Roman"/>
+        </w:rPr>
+        <w:t>2700)}</w:t>
+      </w:r>
+    </w:p>
+    <w:p>
+      <w:pPr>
+        <w:pStyle w:val="ListParagraph"/>
+        <w:numPr>
+          <w:ilvl w:val="0"/>
+          <w:numId w:val="8"/>
+        </w:numPr>
+        <w:spacing w:line="276" w:lineRule="auto"/>
+        <w:rPr>
+          <w:rFonts w:ascii="Times New Roman" w:hAnsi="Times New Roman" w:cs="Times New Roman"/>
+        </w:rPr>
+      </w:pPr>
+      <w:r>
+        <w:rPr>
+          <w:rFonts w:ascii="Times New Roman" w:hAnsi="Times New Roman" w:cs="Times New Roman"/>
+        </w:rPr>
+        <w:t xml:space="preserve">PQ = {(V15, </w:t>
+      </w:r>
+      <w:r>
+        <w:rPr>
+          <w:rFonts w:ascii="Times New Roman" w:hAnsi="Times New Roman" w:cs="Times New Roman"/>
+        </w:rPr>
+        <w:t>364</w:t>
+      </w:r>
+      <w:r>
+        <w:rPr>
+          <w:rFonts w:ascii="Times New Roman" w:hAnsi="Times New Roman" w:cs="Times New Roman"/>
+        </w:rPr>
+        <w:t>0)}</w:t>
+      </w:r>
+    </w:p>
+    <w:p>
+      <w:pPr>
+        <w:pStyle w:val="ListParagraph"/>
+        <w:numPr>
+          <w:ilvl w:val="0"/>
+          <w:numId w:val="8"/>
+        </w:numPr>
+        <w:spacing w:line="276" w:lineRule="auto"/>
+        <w:rPr>
+          <w:rFonts w:ascii="Times New Roman" w:hAnsi="Times New Roman" w:cs="Times New Roman"/>
+        </w:rPr>
+      </w:pPr>
+      <w:r>
+        <w:rPr>
+          <w:rFonts w:ascii="Times New Roman" w:hAnsi="Times New Roman" w:cs="Times New Roman"/>
+        </w:rPr>
+        <w:t>PQ = {(V16, 4</w:t>
+      </w:r>
+      <w:r>
+        <w:rPr>
+          <w:rFonts w:ascii="Times New Roman" w:hAnsi="Times New Roman" w:cs="Times New Roman"/>
+        </w:rPr>
+        <w:t>94</w:t>
+      </w:r>
+      <w:r>
+        <w:rPr>
+          <w:rFonts w:ascii="Times New Roman" w:hAnsi="Times New Roman" w:cs="Times New Roman"/>
+        </w:rPr>
+        <w:t>0)}</w:t>
+      </w:r>
+    </w:p>
+    <w:p>
+      <w:pPr>
+        <w:pStyle w:val="ListParagraph"/>
+        <w:numPr>
+          <w:ilvl w:val="0"/>
+          <w:numId w:val="8"/>
+        </w:numPr>
+        <w:spacing w:line="276" w:lineRule="auto"/>
+        <w:rPr>
+          <w:rFonts w:ascii="Times New Roman" w:hAnsi="Times New Roman" w:cs="Times New Roman"/>
+        </w:rPr>
+      </w:pPr>
+      <w:r>
+        <w:rPr>
+          <w:rFonts w:ascii="Times New Roman" w:hAnsi="Times New Roman" w:cs="Times New Roman"/>
+        </w:rPr>
+        <w:t xml:space="preserve">PQ = {(V17, </w:t>
+      </w:r>
+      <w:r>
+        <w:rPr>
+          <w:rFonts w:ascii="Times New Roman" w:hAnsi="Times New Roman" w:cs="Times New Roman"/>
+        </w:rPr>
+        <w:t>571</w:t>
+      </w:r>
+      <w:r>
+        <w:rPr>
+          <w:rFonts w:ascii="Times New Roman" w:hAnsi="Times New Roman" w:cs="Times New Roman"/>
+        </w:rPr>
+        <w:t>0)}</w:t>
+      </w:r>
+    </w:p>
+    <w:p>
+      <w:pPr>
+        <w:pStyle w:val="ListParagraph"/>
+        <w:numPr>
+          <w:ilvl w:val="0"/>
+          <w:numId w:val="8"/>
+        </w:numPr>
+        <w:spacing w:line="276" w:lineRule="auto"/>
+        <w:rPr>
+          <w:rFonts w:ascii="Times New Roman" w:hAnsi="Times New Roman" w:cs="Times New Roman"/>
+        </w:rPr>
+      </w:pPr>
+      <w:r>
+        <w:rPr>
+          <w:rFonts w:ascii="Times New Roman" w:hAnsi="Times New Roman" w:cs="Times New Roman"/>
+        </w:rPr>
+        <w:t>PQ = {(V18, 6</w:t>
+      </w:r>
+      <w:r>
+        <w:rPr>
+          <w:rFonts w:ascii="Times New Roman" w:hAnsi="Times New Roman" w:cs="Times New Roman"/>
+        </w:rPr>
+        <w:t>91</w:t>
+      </w:r>
+      <w:r>
+        <w:rPr>
+          <w:rFonts w:ascii="Times New Roman" w:hAnsi="Times New Roman" w:cs="Times New Roman"/>
+        </w:rPr>
+        <w:t>0)}</w:t>
+      </w:r>
+    </w:p>
+    <w:p>
+      <w:pPr>
+        <w:pStyle w:val="ListParagraph"/>
+        <w:rPr>
+          <w:rFonts w:ascii="Times New Roman" w:hAnsi="Times New Roman" w:cs="Times New Roman"/>
+        </w:rPr>
+      </w:pPr>
+    </w:p>
+    <w:p>
+      <w:pPr>
         <w:rPr>
           <w:rFonts w:ascii="Times New Roman" w:hAnsi="Times New Roman" w:cs="Times New Roman"/>
           <w:b/>
           <w:bCs/>
         </w:rPr>
-        <w:t>ường đi ngắn nhất mà BFS tìm được:</w:t>
-      </w:r>
-    </w:p>
-    <w:p>
-      <w:pPr>
-        <w:rPr>
-          <w:rFonts w:ascii="Times New Roman" w:hAnsi="Times New Roman" w:cs="Times New Roman"/>
-        </w:rPr>
-      </w:pPr>
-      <w:r>
-        <w:rPr>
-          <w:rFonts w:ascii="Times New Roman" w:hAnsi="Times New Roman" w:cs="Times New Roman"/>
-        </w:rPr>
-        <w:t>1→3→8→</w:t>
-      </w:r>
-      <w:r>
-        <w:rPr>
-          <w:rFonts w:ascii="Times New Roman" w:hAnsi="Times New Roman" w:cs="Times New Roman"/>
-        </w:rPr>
-        <w:t>9</w:t>
-      </w:r>
-      <w:r>
-        <w:rPr>
-          <w:rFonts w:ascii="Times New Roman" w:hAnsi="Times New Roman" w:cs="Times New Roman"/>
-        </w:rPr>
-        <w:t>→11→15→16→17→18</w:t>
-      </w:r>
-      <w:r>
-        <w:rPr>
-          <w:rFonts w:ascii="Times New Roman" w:hAnsi="Times New Roman" w:cs="Times New Roman"/>
-        </w:rPr>
-        <w:t xml:space="preserve"> (6910)</w:t>
-      </w:r>
-    </w:p>
-    <w:p>
-      <w:pPr>
-        <w:rPr>
-          <w:rFonts w:ascii="Times New Roman" w:hAnsi="Times New Roman" w:cs="Times New Roman"/>
-        </w:rPr>
-      </w:pPr>
-      <w:r>
-        <w:rPr>
-          <w:rFonts w:ascii="Times New Roman" w:hAnsi="Times New Roman" w:cs="Times New Roman"/>
-        </w:rPr>
-        <w:br w:type="page"/>
-      </w:r>
-    </w:p>
-    <w:p>
-      <w:pPr>
+      </w:pPr>
+      <w:r>
         <w:rPr>
           <w:rFonts w:ascii="Times New Roman" w:hAnsi="Times New Roman" w:cs="Times New Roman"/>
           <w:b/>
           <w:bCs/>
         </w:rPr>
-      </w:pPr>
+        <w:t>Đ</w:t>
+      </w:r>
       <w:r>
         <w:rPr>
           <w:rFonts w:ascii="Times New Roman" w:hAnsi="Times New Roman" w:cs="Times New Roman"/>
           <w:b/>
           <w:bCs/>
         </w:rPr>
+        <w:t xml:space="preserve">ường đi ngắn nhất mà </w:t>
+      </w:r>
+      <w:r>
+        <w:rPr>
+          <w:rFonts w:ascii="Times New Roman" w:hAnsi="Times New Roman" w:cs="Times New Roman"/>
+          <w:b/>
+          <w:bCs/>
+          <w:lang w:val="vi-VN"/>
+        </w:rPr>
+        <w:t>UCS</w:t>
+      </w:r>
+      <w:r>
+        <w:rPr>
+          <w:rFonts w:ascii="Times New Roman" w:hAnsi="Times New Roman" w:cs="Times New Roman"/>
+          <w:b/>
+          <w:bCs/>
+        </w:rPr>
+        <w:t xml:space="preserve"> tìm được:</w:t>
+      </w:r>
+    </w:p>
+    <w:p>
+      <w:pPr>
+        <w:rPr>
+          <w:rFonts w:ascii="Times New Roman" w:hAnsi="Times New Roman" w:cs="Times New Roman"/>
+        </w:rPr>
+      </w:pPr>
+      <w:r>
+        <w:rPr>
+          <w:rFonts w:ascii="Times New Roman" w:hAnsi="Times New Roman" w:cs="Times New Roman"/>
+        </w:rPr>
+        <w:t>1→3→8→</w:t>
+      </w:r>
+      <w:r>
+        <w:rPr>
+          <w:rFonts w:ascii="Times New Roman" w:hAnsi="Times New Roman" w:cs="Times New Roman"/>
+        </w:rPr>
+        <w:t>9</w:t>
+      </w:r>
+      <w:r>
+        <w:rPr>
+          <w:rFonts w:ascii="Times New Roman" w:hAnsi="Times New Roman" w:cs="Times New Roman"/>
+        </w:rPr>
+        <w:t>→11→15→16→17→18</w:t>
+      </w:r>
+      <w:r>
+        <w:rPr>
+          <w:rFonts w:ascii="Times New Roman" w:hAnsi="Times New Roman" w:cs="Times New Roman"/>
+        </w:rPr>
+        <w:t xml:space="preserve"> (6910)</w:t>
+      </w:r>
+    </w:p>
+    <w:p>
+      <w:pPr>
+        <w:rPr>
+          <w:rFonts w:ascii="Times New Roman" w:hAnsi="Times New Roman" w:cs="Times New Roman"/>
+        </w:rPr>
+      </w:pPr>
+      <w:r>
+        <w:rPr>
+          <w:rFonts w:ascii="Times New Roman" w:hAnsi="Times New Roman" w:cs="Times New Roman"/>
+        </w:rPr>
+        <w:br w:type="page"/>
+      </w:r>
+    </w:p>
+    <w:p>
+      <w:pPr>
+        <w:rPr>
+          <w:rFonts w:ascii="Times New Roman" w:hAnsi="Times New Roman" w:cs="Times New Roman"/>
+          <w:b/>
+          <w:bCs/>
+          <w:lang w:val="vi-VN"/>
+        </w:rPr>
+      </w:pPr>
+      <w:r>
+        <w:rPr>
+          <w:rFonts w:ascii="Times New Roman" w:hAnsi="Times New Roman" w:cs="Times New Roman"/>
+          <w:b/>
+          <w:bCs/>
+          <w:lang w:val="vi-VN"/>
+        </w:rPr>
         <w:lastRenderedPageBreak/>
-        <w:t>Đồ thị Input.txt có dạng:</w:t>
+        <w:t xml:space="preserve">Input.txt Graph: vẽ trên web </w:t>
+      </w:r>
+      <w:r>
+        <w:rPr>
+          <w:rFonts w:ascii="Times New Roman" w:hAnsi="Times New Roman" w:cs="Times New Roman"/>
+          <w:b/>
+          <w:bCs/>
+          <w:lang w:val="vi-VN"/>
+        </w:rPr>
+        <w:t>https://graphonline.top/</w:t>
+      </w:r>
+      <w:r>
+        <w:rPr>
+          <w:rFonts w:ascii="Times New Roman" w:hAnsi="Times New Roman" w:cs="Times New Roman"/>
+          <w:b/>
+          <w:bCs/>
+          <w:lang w:val="vi-VN"/>
+        </w:rPr>
+        <w:t xml:space="preserve"> </w:t>
       </w:r>
     </w:p>
     <w:p>
@@ -1380,13 +1446,12 @@
       <w:r>
         <w:rPr>
           <w:rFonts w:ascii="Times New Roman" w:hAnsi="Times New Roman" w:cs="Times New Roman"/>
-          <w:noProof/>
         </w:rPr>
         <w:drawing>
-          <wp:inline distT="0" distB="0" distL="0" distR="0" wp14:anchorId="649545E7" wp14:editId="4DA795A5">
-            <wp:extent cx="3791075" cy="2341547"/>
-            <wp:effectExtent l="0" t="0" r="0" b="0"/>
-            <wp:docPr id="1067004269" name="Picture 4"/>
+          <wp:inline distT="0" distB="0" distL="0" distR="0" wp14:anchorId="17C7CB4B" wp14:editId="0ADAFF6F">
+            <wp:extent cx="4105275" cy="2563604"/>
+            <wp:effectExtent l="0" t="0" r="0" b="8255"/>
+            <wp:docPr id="1" name="Picture 1"/>
             <wp:cNvGraphicFramePr>
               <a:graphicFrameLocks xmlns:a="http://schemas.openxmlformats.org/drawingml/2006/main" noChangeAspect="1"/>
             </wp:cNvGraphicFramePr>
@@ -1394,17 +1459,11 @@
               <a:graphicData uri="http://schemas.openxmlformats.org/drawingml/2006/picture">
                 <pic:pic xmlns:pic="http://schemas.openxmlformats.org/drawingml/2006/picture">
                   <pic:nvPicPr>
-                    <pic:cNvPr id="1067004269" name="Picture 1067004269"/>
+                    <pic:cNvPr id="1" name=""/>
                     <pic:cNvPicPr/>
                   </pic:nvPicPr>
                   <pic:blipFill>
-                    <a:blip r:embed="rId8">
-                      <a:extLst>
-                        <a:ext uri="{28A0092B-C50C-407E-A947-70E740481C1C}">
-                          <a14:useLocalDpi xmlns:a14="http://schemas.microsoft.com/office/drawing/2010/main" val="0"/>
-                        </a:ext>
-                      </a:extLst>
-                    </a:blip>
+                    <a:blip r:embed="rId8"/>
                     <a:stretch>
                       <a:fillRect/>
                     </a:stretch>
@@ -1412,7 +1471,7 @@
                   <pic:spPr>
                     <a:xfrm>
                       <a:off x="0" y="0"/>
-                      <a:ext cx="3810054" cy="2353270"/>
+                      <a:ext cx="4109408" cy="2566185"/>
                     </a:xfrm>
                     <a:prstGeom prst="rect">
                       <a:avLst/>
@@ -1451,6 +1510,27 @@
       <w:r>
         <w:rPr>
           <w:rFonts w:ascii="Times New Roman" w:hAnsi="Times New Roman" w:cs="Times New Roman"/>
+          <w:lang w:val="vi-VN"/>
+        </w:rPr>
+        <w:t>Do trong ảnh là node chạy 1 -&gt; 18 để minh hoạ, còn trong code thì sẽ chạy từ Node 0 -&gt; 17</w:t>
+      </w:r>
+      <w:r>
+        <w:rPr>
+          <w:rFonts w:ascii="Times New Roman" w:hAnsi="Times New Roman" w:cs="Times New Roman"/>
+          <w:lang w:val="vi-VN"/>
+        </w:rPr>
+        <w:br/>
+        <w:t>Node bắt đầu: 0</w:t>
+      </w:r>
+      <w:r>
+        <w:rPr>
+          <w:rFonts w:ascii="Times New Roman" w:hAnsi="Times New Roman" w:cs="Times New Roman"/>
+        </w:rPr>
+        <w:br/>
+      </w:r>
+      <w:r>
+        <w:rPr>
+          <w:rFonts w:ascii="Times New Roman" w:hAnsi="Times New Roman" w:cs="Times New Roman"/>
         </w:rPr>
         <w:t>Node đích: 17</w:t>
       </w:r>
@@ -1819,7 +1899,20 @@
         <w:rPr>
           <w:rFonts w:ascii="Times New Roman" w:hAnsi="Times New Roman" w:cs="Times New Roman"/>
         </w:rPr>
-        <w:t>Node = 17 (trạng thái kết thúc) =&gt; dừng</w:t>
+        <w:t xml:space="preserve">Node = 17 (trạng thái kết thúc) </w:t>
+      </w:r>
+      <w:r>
+        <w:rPr>
+          <w:rFonts w:ascii="Times New Roman" w:hAnsi="Times New Roman" w:cs="Times New Roman"/>
+          <w:lang w:val="vi-VN"/>
+        </w:rPr>
+        <w:t>-&gt;</w:t>
+      </w:r>
+      <w:r>
+        <w:rPr>
+          <w:rFonts w:ascii="Times New Roman" w:hAnsi="Times New Roman" w:cs="Times New Roman"/>
+        </w:rPr>
+        <w:t xml:space="preserve"> dừng</w:t>
       </w:r>
       <w:r>
         <w:rPr>
@@ -1867,13 +1960,17 @@
         <w:jc w:val="both"/>
         <w:rPr>
           <w:rFonts w:ascii="Times New Roman" w:hAnsi="Times New Roman" w:cs="Times New Roman"/>
-        </w:rPr>
-      </w:pPr>
-      <w:r>
-        <w:rPr>
-          <w:rFonts w:ascii="Times New Roman" w:hAnsi="Times New Roman" w:cs="Times New Roman"/>
-        </w:rPr>
-        <w:t>0→3→4→13→10→14→15→16→17</w:t>
+          <w:b/>
+          <w:bCs/>
+        </w:rPr>
+      </w:pPr>
+      <w:r>
+        <w:rPr>
+          <w:rFonts w:ascii="Times New Roman" w:hAnsi="Times New Roman" w:cs="Times New Roman"/>
+          <w:b/>
+          <w:bCs/>
+        </w:rPr>
+        <w:t>Đường đi cho BFS (code) tìm được:</w:t>
       </w:r>
     </w:p>
     <w:p>
@@ -1882,8 +1979,101 @@
         <w:jc w:val="both"/>
         <w:rPr>
           <w:rFonts w:ascii="Times New Roman" w:hAnsi="Times New Roman" w:cs="Times New Roman"/>
+        </w:rPr>
+      </w:pPr>
+      <w:r>
+        <w:rPr>
+          <w:rFonts w:ascii="Times New Roman" w:hAnsi="Times New Roman" w:cs="Times New Roman"/>
+        </w:rPr>
+        <w:lastRenderedPageBreak/>
+        <w:t>0→2→7→8→10→14→15→16→17</w:t>
+      </w:r>
+    </w:p>
+    <w:p>
+      <w:pPr>
+        <w:ind w:firstLine="360"/>
+        <w:jc w:val="both"/>
+        <w:rPr>
+          <w:rFonts w:ascii="Times New Roman" w:hAnsi="Times New Roman" w:cs="Times New Roman"/>
+        </w:rPr>
+      </w:pPr>
+    </w:p>
+    <w:p>
+      <w:pPr>
+        <w:ind w:firstLine="360"/>
+        <w:rPr>
+          <w:rFonts w:ascii="Times New Roman" w:hAnsi="Times New Roman" w:cs="Times New Roman"/>
+          <w:lang w:val="vi-VN"/>
+        </w:rPr>
+      </w:pPr>
+      <w:r>
+        <w:rPr>
+          <w:rFonts w:ascii="Times New Roman" w:hAnsi="Times New Roman" w:cs="Times New Roman"/>
+        </w:rPr>
+        <w:t xml:space="preserve">Nhận xét: </w:t>
+      </w:r>
+      <w:r>
+        <w:rPr>
+          <w:rFonts w:ascii="Times New Roman" w:hAnsi="Times New Roman" w:cs="Times New Roman"/>
+          <w:lang w:val="vi-VN"/>
+        </w:rPr>
+        <w:t xml:space="preserve">giống với khi giải tay nhưng </w:t>
+      </w:r>
+      <w:r>
+        <w:rPr>
+          <w:rFonts w:ascii="Times New Roman" w:hAnsi="Times New Roman" w:cs="Times New Roman"/>
+          <w:lang w:val="vi-VN"/>
+        </w:rPr>
+        <w:t>ở code thì n</w:t>
+      </w:r>
+      <w:r>
+        <w:rPr>
+          <w:rFonts w:ascii="Times New Roman" w:hAnsi="Times New Roman" w:cs="Times New Roman"/>
+          <w:lang w:val="vi-VN"/>
+        </w:rPr>
+        <w:t>ode đã được thêm vào visited khi put() vào frontier, nhưng lại được thêm lần nữa khi get() ra, gây trùng lặp</w:t>
+      </w:r>
+    </w:p>
+    <w:p>
+      <w:pPr>
+        <w:pStyle w:val="ListParagraph"/>
+        <w:numPr>
+          <w:ilvl w:val="0"/>
+          <w:numId w:val="16"/>
+        </w:numPr>
+        <w:jc w:val="both"/>
+        <w:rPr>
+          <w:rFonts w:ascii="Times New Roman" w:hAnsi="Times New Roman" w:cs="Times New Roman"/>
+          <w:lang w:val="vi-VN"/>
+        </w:rPr>
+      </w:pPr>
+      <w:r>
+        <w:rPr>
+          <w:rFonts w:ascii="Times New Roman" w:hAnsi="Times New Roman" w:cs="Times New Roman"/>
+          <w:lang w:val="vi-VN"/>
+        </w:rPr>
+        <w:t>Fix: Xoá visited.append(current_node) như comment trong notebook</w:t>
+      </w:r>
+    </w:p>
+    <w:p>
+      <w:pPr>
+        <w:jc w:val="center"/>
+        <w:rPr>
+          <w:rFonts w:ascii="Times New Roman" w:hAnsi="Times New Roman" w:cs="Times New Roman"/>
+        </w:rPr>
+      </w:pPr>
+    </w:p>
+    <w:p>
+      <w:pPr>
+        <w:jc w:val="both"/>
+        <w:rPr>
+          <w:rFonts w:ascii="Times New Roman" w:hAnsi="Times New Roman" w:cs="Times New Roman"/>
           <w:b/>
           <w:bCs/>
+          <w:color w:val="000000"/>
+          <w:kern w:val="0"/>
+          <w:sz w:val="25"/>
+          <w:szCs w:val="25"/>
         </w:rPr>
       </w:pPr>
       <w:r>
@@ -1892,7 +2082,345 @@
           <w:b/>
           <w:bCs/>
         </w:rPr>
-        <w:t>Đường đi cho BFS (code) tìm được:</w:t>
+        <w:t>DFS (</w:t>
+      </w:r>
+      <w:r>
+        <w:rPr>
+          <w:rFonts w:ascii="Times New Roman" w:hAnsi="Times New Roman" w:cs="Times New Roman"/>
+          <w:b/>
+          <w:bCs/>
+          <w:color w:val="000000"/>
+          <w:kern w:val="0"/>
+          <w:sz w:val="25"/>
+          <w:szCs w:val="25"/>
+        </w:rPr>
+        <w:t>Depth First Search)</w:t>
+      </w:r>
+    </w:p>
+    <w:p>
+      <w:pPr>
+        <w:pStyle w:val="ListParagraph"/>
+        <w:numPr>
+          <w:ilvl w:val="0"/>
+          <w:numId w:val="13"/>
+        </w:numPr>
+        <w:spacing w:line="276" w:lineRule="auto"/>
+        <w:jc w:val="both"/>
+        <w:rPr>
+          <w:rFonts w:ascii="Times New Roman" w:hAnsi="Times New Roman" w:cs="Times New Roman"/>
+          <w:color w:val="000000"/>
+          <w:kern w:val="0"/>
+          <w:sz w:val="25"/>
+          <w:szCs w:val="25"/>
+        </w:rPr>
+      </w:pPr>
+      <w:r>
+        <w:rPr>
+          <w:rFonts w:ascii="Times New Roman" w:hAnsi="Times New Roman" w:cs="Times New Roman"/>
+          <w:color w:val="000000"/>
+          <w:kern w:val="0"/>
+          <w:sz w:val="25"/>
+          <w:szCs w:val="25"/>
+        </w:rPr>
+        <w:t>L = [0] (trạng thái ban đầu)</w:t>
+      </w:r>
+    </w:p>
+    <w:p>
+      <w:pPr>
+        <w:pStyle w:val="ListParagraph"/>
+        <w:numPr>
+          <w:ilvl w:val="0"/>
+          <w:numId w:val="13"/>
+        </w:numPr>
+        <w:spacing w:line="276" w:lineRule="auto"/>
+        <w:jc w:val="both"/>
+        <w:rPr>
+          <w:rFonts w:ascii="Times New Roman" w:hAnsi="Times New Roman" w:cs="Times New Roman"/>
+          <w:color w:val="000000"/>
+          <w:kern w:val="0"/>
+          <w:sz w:val="25"/>
+          <w:szCs w:val="25"/>
+        </w:rPr>
+      </w:pPr>
+      <w:r>
+        <w:rPr>
+          <w:rFonts w:ascii="Times New Roman" w:hAnsi="Times New Roman" w:cs="Times New Roman"/>
+          <w:color w:val="000000"/>
+          <w:kern w:val="0"/>
+          <w:sz w:val="25"/>
+          <w:szCs w:val="25"/>
+        </w:rPr>
+        <w:t>Node = 0, L = [3, 2, 1], father[3, 2, 1] = 0</w:t>
+      </w:r>
+    </w:p>
+    <w:p>
+      <w:pPr>
+        <w:pStyle w:val="ListParagraph"/>
+        <w:numPr>
+          <w:ilvl w:val="0"/>
+          <w:numId w:val="13"/>
+        </w:numPr>
+        <w:spacing w:line="276" w:lineRule="auto"/>
+        <w:jc w:val="both"/>
+        <w:rPr>
+          <w:rFonts w:ascii="Times New Roman" w:hAnsi="Times New Roman" w:cs="Times New Roman"/>
+          <w:color w:val="000000"/>
+          <w:kern w:val="0"/>
+          <w:sz w:val="25"/>
+          <w:szCs w:val="25"/>
+        </w:rPr>
+      </w:pPr>
+      <w:r>
+        <w:rPr>
+          <w:rFonts w:ascii="Times New Roman" w:hAnsi="Times New Roman" w:cs="Times New Roman"/>
+          <w:color w:val="000000"/>
+          <w:kern w:val="0"/>
+          <w:sz w:val="25"/>
+          <w:szCs w:val="25"/>
+        </w:rPr>
+        <w:t>Node = 3, L = [4, 2, 1], father[4] = 3</w:t>
+      </w:r>
+    </w:p>
+    <w:p>
+      <w:pPr>
+        <w:pStyle w:val="ListParagraph"/>
+        <w:numPr>
+          <w:ilvl w:val="0"/>
+          <w:numId w:val="13"/>
+        </w:numPr>
+        <w:spacing w:line="276" w:lineRule="auto"/>
+        <w:jc w:val="both"/>
+        <w:rPr>
+          <w:rFonts w:ascii="Times New Roman" w:hAnsi="Times New Roman" w:cs="Times New Roman"/>
+          <w:color w:val="000000"/>
+          <w:kern w:val="0"/>
+          <w:sz w:val="25"/>
+          <w:szCs w:val="25"/>
+        </w:rPr>
+      </w:pPr>
+      <w:r>
+        <w:rPr>
+          <w:rFonts w:ascii="Times New Roman" w:hAnsi="Times New Roman" w:cs="Times New Roman"/>
+          <w:color w:val="000000"/>
+          <w:kern w:val="0"/>
+          <w:sz w:val="25"/>
+          <w:szCs w:val="25"/>
+        </w:rPr>
+        <w:t>Node = 4, L = [13, 2, 1], father[13] = 4</w:t>
+      </w:r>
+    </w:p>
+    <w:p>
+      <w:pPr>
+        <w:pStyle w:val="ListParagraph"/>
+        <w:numPr>
+          <w:ilvl w:val="0"/>
+          <w:numId w:val="13"/>
+        </w:numPr>
+        <w:spacing w:line="276" w:lineRule="auto"/>
+        <w:jc w:val="both"/>
+        <w:rPr>
+          <w:rFonts w:ascii="Times New Roman" w:hAnsi="Times New Roman" w:cs="Times New Roman"/>
+          <w:color w:val="000000"/>
+          <w:kern w:val="0"/>
+          <w:sz w:val="25"/>
+          <w:szCs w:val="25"/>
+        </w:rPr>
+      </w:pPr>
+      <w:r>
+        <w:rPr>
+          <w:rFonts w:ascii="Times New Roman" w:hAnsi="Times New Roman" w:cs="Times New Roman"/>
+          <w:color w:val="000000"/>
+          <w:kern w:val="0"/>
+          <w:sz w:val="25"/>
+          <w:szCs w:val="25"/>
+        </w:rPr>
+        <w:t>Node = 13, L= [10, 2, 1], father[10] = 13</w:t>
+      </w:r>
+    </w:p>
+    <w:p>
+      <w:pPr>
+        <w:pStyle w:val="ListParagraph"/>
+        <w:numPr>
+          <w:ilvl w:val="0"/>
+          <w:numId w:val="13"/>
+        </w:numPr>
+        <w:spacing w:line="276" w:lineRule="auto"/>
+        <w:jc w:val="both"/>
+        <w:rPr>
+          <w:rFonts w:ascii="Times New Roman" w:hAnsi="Times New Roman" w:cs="Times New Roman"/>
+          <w:color w:val="000000"/>
+          <w:kern w:val="0"/>
+          <w:sz w:val="25"/>
+          <w:szCs w:val="25"/>
+        </w:rPr>
+      </w:pPr>
+      <w:r>
+        <w:rPr>
+          <w:rFonts w:ascii="Times New Roman" w:hAnsi="Times New Roman" w:cs="Times New Roman"/>
+          <w:color w:val="000000"/>
+          <w:kern w:val="0"/>
+          <w:sz w:val="25"/>
+          <w:szCs w:val="25"/>
+        </w:rPr>
+        <w:t>Node = 10, L = [14, 2, 1], father[14] = 10</w:t>
+      </w:r>
+    </w:p>
+    <w:p>
+      <w:pPr>
+        <w:pStyle w:val="ListParagraph"/>
+        <w:numPr>
+          <w:ilvl w:val="0"/>
+          <w:numId w:val="13"/>
+        </w:numPr>
+        <w:spacing w:line="276" w:lineRule="auto"/>
+        <w:jc w:val="both"/>
+        <w:rPr>
+          <w:rFonts w:ascii="Times New Roman" w:hAnsi="Times New Roman" w:cs="Times New Roman"/>
+          <w:color w:val="000000"/>
+          <w:kern w:val="0"/>
+          <w:sz w:val="25"/>
+          <w:szCs w:val="25"/>
+        </w:rPr>
+      </w:pPr>
+      <w:r>
+        <w:rPr>
+          <w:rFonts w:ascii="Times New Roman" w:hAnsi="Times New Roman" w:cs="Times New Roman"/>
+          <w:color w:val="000000"/>
+          <w:kern w:val="0"/>
+          <w:sz w:val="25"/>
+          <w:szCs w:val="25"/>
+        </w:rPr>
+        <w:t>Node = 14, L = [15, 2, 1], father[15] = 14</w:t>
+      </w:r>
+    </w:p>
+    <w:p>
+      <w:pPr>
+        <w:pStyle w:val="ListParagraph"/>
+        <w:numPr>
+          <w:ilvl w:val="0"/>
+          <w:numId w:val="13"/>
+        </w:numPr>
+        <w:spacing w:line="276" w:lineRule="auto"/>
+        <w:jc w:val="both"/>
+        <w:rPr>
+          <w:rFonts w:ascii="Times New Roman" w:hAnsi="Times New Roman" w:cs="Times New Roman"/>
+          <w:color w:val="000000"/>
+          <w:kern w:val="0"/>
+          <w:sz w:val="25"/>
+          <w:szCs w:val="25"/>
+        </w:rPr>
+      </w:pPr>
+      <w:r>
+        <w:rPr>
+          <w:rFonts w:ascii="Times New Roman" w:hAnsi="Times New Roman" w:cs="Times New Roman"/>
+          <w:color w:val="000000"/>
+          <w:kern w:val="0"/>
+          <w:sz w:val="25"/>
+          <w:szCs w:val="25"/>
+        </w:rPr>
+        <w:t>Node = 15, L = [16, 2, 1], father[16] = 15</w:t>
+      </w:r>
+    </w:p>
+    <w:p>
+      <w:pPr>
+        <w:pStyle w:val="ListParagraph"/>
+        <w:numPr>
+          <w:ilvl w:val="0"/>
+          <w:numId w:val="13"/>
+        </w:numPr>
+        <w:spacing w:line="276" w:lineRule="auto"/>
+        <w:jc w:val="both"/>
+        <w:rPr>
+          <w:rFonts w:ascii="Times New Roman" w:hAnsi="Times New Roman" w:cs="Times New Roman"/>
+          <w:color w:val="000000"/>
+          <w:kern w:val="0"/>
+          <w:sz w:val="25"/>
+          <w:szCs w:val="25"/>
+        </w:rPr>
+      </w:pPr>
+      <w:r>
+        <w:rPr>
+          <w:rFonts w:ascii="Times New Roman" w:hAnsi="Times New Roman" w:cs="Times New Roman"/>
+          <w:color w:val="000000"/>
+          <w:kern w:val="0"/>
+          <w:sz w:val="25"/>
+          <w:szCs w:val="25"/>
+        </w:rPr>
+        <w:t>Node = 16, L = [17, 2, 1], father[17] = 16</w:t>
+      </w:r>
+    </w:p>
+    <w:p>
+      <w:pPr>
+        <w:pStyle w:val="ListParagraph"/>
+        <w:numPr>
+          <w:ilvl w:val="0"/>
+          <w:numId w:val="13"/>
+        </w:numPr>
+        <w:spacing w:line="276" w:lineRule="auto"/>
+        <w:jc w:val="both"/>
+        <w:rPr>
+          <w:rFonts w:ascii="Times New Roman" w:hAnsi="Times New Roman" w:cs="Times New Roman"/>
+          <w:color w:val="000000"/>
+          <w:kern w:val="0"/>
+          <w:sz w:val="25"/>
+          <w:szCs w:val="25"/>
+        </w:rPr>
+      </w:pPr>
+      <w:r>
+        <w:rPr>
+          <w:rFonts w:ascii="Times New Roman" w:hAnsi="Times New Roman" w:cs="Times New Roman"/>
+          <w:color w:val="000000"/>
+          <w:kern w:val="0"/>
+          <w:sz w:val="25"/>
+          <w:szCs w:val="25"/>
+        </w:rPr>
+        <w:t>Node = 17 (trạng thái kết thúc) =&gt; dừng</w:t>
+      </w:r>
+    </w:p>
+    <w:p>
+      <w:pPr>
+        <w:jc w:val="both"/>
+        <w:rPr>
+          <w:rFonts w:ascii="Times New Roman" w:hAnsi="Times New Roman" w:cs="Times New Roman"/>
+          <w:color w:val="000000"/>
+          <w:kern w:val="0"/>
+          <w:sz w:val="25"/>
+          <w:szCs w:val="25"/>
+        </w:rPr>
+      </w:pPr>
+    </w:p>
+    <w:p>
+      <w:pPr>
+        <w:ind w:left="360"/>
+        <w:jc w:val="both"/>
+        <w:rPr>
+          <w:rFonts w:ascii="Times New Roman" w:hAnsi="Times New Roman" w:cs="Times New Roman"/>
+          <w:b/>
+          <w:bCs/>
+        </w:rPr>
+      </w:pPr>
+      <w:r>
+        <w:rPr>
+          <w:rFonts w:ascii="Times New Roman" w:hAnsi="Times New Roman" w:cs="Times New Roman"/>
+          <w:b/>
+          <w:bCs/>
+        </w:rPr>
+        <w:t>Đường đi do DFS tìm được:</w:t>
+      </w:r>
+    </w:p>
+    <w:p>
+      <w:pPr>
+        <w:ind w:left="360"/>
+        <w:jc w:val="both"/>
+        <w:rPr>
+          <w:rFonts w:ascii="Times New Roman" w:hAnsi="Times New Roman" w:cs="Times New Roman"/>
+        </w:rPr>
+      </w:pPr>
+      <w:r>
+        <w:rPr>
+          <w:rFonts w:ascii="Times New Roman" w:hAnsi="Times New Roman" w:cs="Times New Roman"/>
+        </w:rPr>
+        <w:t>0→3→4→13→10→14→15→16→17</w:t>
       </w:r>
     </w:p>
     <w:p>
@@ -1901,13 +2429,17 @@
         <w:jc w:val="both"/>
         <w:rPr>
           <w:rFonts w:ascii="Times New Roman" w:hAnsi="Times New Roman" w:cs="Times New Roman"/>
-        </w:rPr>
-      </w:pPr>
-      <w:r>
-        <w:rPr>
-          <w:rFonts w:ascii="Times New Roman" w:hAnsi="Times New Roman" w:cs="Times New Roman"/>
-        </w:rPr>
-        <w:t>0→2→7→8→10→14→15→16→17</w:t>
+          <w:b/>
+          <w:bCs/>
+        </w:rPr>
+      </w:pPr>
+      <w:r>
+        <w:rPr>
+          <w:rFonts w:ascii="Times New Roman" w:hAnsi="Times New Roman" w:cs="Times New Roman"/>
+          <w:b/>
+          <w:bCs/>
+        </w:rPr>
+        <w:t>Đường đi cho DFS (code) tìm được:</w:t>
       </w:r>
     </w:p>
     <w:p>
@@ -1918,78 +2450,105 @@
           <w:rFonts w:ascii="Times New Roman" w:hAnsi="Times New Roman" w:cs="Times New Roman"/>
         </w:rPr>
       </w:pPr>
-    </w:p>
-    <w:p>
-      <w:pPr>
-        <w:ind w:firstLine="360"/>
-        <w:rPr>
-          <w:rFonts w:ascii="Times New Roman" w:hAnsi="Times New Roman" w:cs="Times New Roman"/>
-        </w:rPr>
-      </w:pPr>
-      <w:r>
-        <w:rPr>
-          <w:rFonts w:ascii="Times New Roman" w:hAnsi="Times New Roman" w:cs="Times New Roman"/>
+      <w:r>
+        <w:rPr>
+          <w:rFonts w:ascii="Times New Roman" w:hAnsi="Times New Roman" w:cs="Times New Roman"/>
+        </w:rPr>
+        <w:t>0→3→4→13→10→14→15→16→17</w:t>
+      </w:r>
+    </w:p>
+    <w:p>
+      <w:pPr>
+        <w:jc w:val="both"/>
+        <w:rPr>
+          <w:rFonts w:ascii="Times New Roman" w:hAnsi="Times New Roman" w:cs="Times New Roman"/>
+          <w:lang w:val="vi-VN"/>
+        </w:rPr>
+      </w:pPr>
+      <w:r>
+        <w:rPr>
+          <w:rFonts w:ascii="Times New Roman" w:hAnsi="Times New Roman" w:cs="Times New Roman"/>
+        </w:rPr>
+        <w:t xml:space="preserve">Nhận xét: giống với khi giải tay nhưng ở code thì </w:t>
+      </w:r>
+      <w:r>
+        <w:rPr>
+          <w:rFonts w:ascii="Times New Roman" w:hAnsi="Times New Roman" w:cs="Times New Roman"/>
+          <w:lang w:val="vi-VN"/>
+        </w:rPr>
+        <w:t>vấn đề tương tự như BFS ở trên</w:t>
+      </w:r>
+    </w:p>
+    <w:p>
+      <w:pPr>
+        <w:pStyle w:val="ListParagraph"/>
+        <w:numPr>
+          <w:ilvl w:val="0"/>
+          <w:numId w:val="16"/>
+        </w:numPr>
+        <w:jc w:val="both"/>
+        <w:rPr>
+          <w:rFonts w:ascii="Times New Roman" w:hAnsi="Times New Roman" w:cs="Times New Roman"/>
+        </w:rPr>
+      </w:pPr>
+      <w:r>
+        <w:rPr>
+          <w:rFonts w:ascii="Times New Roman" w:hAnsi="Times New Roman" w:cs="Times New Roman"/>
+        </w:rPr>
+        <w:t xml:space="preserve">Fix: </w:t>
+      </w:r>
+      <w:r>
+        <w:rPr>
+          <w:rFonts w:ascii="Times New Roman" w:hAnsi="Times New Roman" w:cs="Times New Roman"/>
+          <w:lang w:val="vi-VN"/>
+        </w:rPr>
+        <w:t>tương tự như BFS</w:t>
+      </w:r>
+    </w:p>
+    <w:p>
+      <w:pPr>
+        <w:ind w:left="360"/>
+        <w:rPr>
+          <w:rFonts w:ascii="Times New Roman" w:hAnsi="Times New Roman" w:cs="Times New Roman"/>
+          <w:b/>
+          <w:bCs/>
+        </w:rPr>
+      </w:pPr>
+      <w:r>
+        <w:rPr>
+          <w:rFonts w:ascii="Times New Roman" w:hAnsi="Times New Roman" w:cs="Times New Roman"/>
+          <w:b/>
+          <w:bCs/>
+          <w:lang w:val="vi-VN"/>
         </w:rPr>
         <w:lastRenderedPageBreak/>
-        <w:t>Nhận xét: Đường đi do thuật toán BFS cài sẵn trong code cho ra giống với đường đi giải tay</w:t>
-      </w:r>
-      <w:r>
-        <w:rPr>
-          <w:rFonts w:ascii="Times New Roman" w:hAnsi="Times New Roman" w:cs="Times New Roman"/>
-        </w:rPr>
-        <w:t>, chỉ đưa ra 1 đường trong hai đường đi tìm được</w:t>
-      </w:r>
-    </w:p>
-    <w:p>
-      <w:pPr>
-        <w:pStyle w:val="ListParagraph"/>
-        <w:numPr>
-          <w:ilvl w:val="0"/>
-          <w:numId w:val="12"/>
-        </w:numPr>
-        <w:jc w:val="both"/>
-        <w:rPr>
-          <w:rFonts w:ascii="Times New Roman" w:hAnsi="Times New Roman" w:cs="Times New Roman"/>
-        </w:rPr>
-      </w:pPr>
-      <w:r>
-        <w:rPr>
-          <w:rFonts w:ascii="Times New Roman" w:hAnsi="Times New Roman" w:cs="Times New Roman"/>
-        </w:rPr>
-        <w:t>Vậy thuật toán cài sẵn trong code là đúng</w:t>
-      </w:r>
-      <w:r>
-        <w:rPr>
-          <w:rFonts w:ascii="Times New Roman" w:hAnsi="Times New Roman" w:cs="Times New Roman"/>
-        </w:rPr>
-        <w:t>, nhưng chưa đủ</w:t>
-      </w:r>
-    </w:p>
-    <w:p>
-      <w:pPr>
-        <w:jc w:val="both"/>
-        <w:rPr>
-          <w:rFonts w:ascii="Times New Roman" w:hAnsi="Times New Roman" w:cs="Times New Roman"/>
-        </w:rPr>
-      </w:pPr>
-    </w:p>
-    <w:p>
-      <w:pPr>
-        <w:jc w:val="center"/>
-        <w:rPr>
-          <w:rFonts w:ascii="Times New Roman" w:hAnsi="Times New Roman" w:cs="Times New Roman"/>
-        </w:rPr>
-      </w:pPr>
-      <w:r>
-        <w:rPr>
-          <w:rFonts w:ascii="Times New Roman" w:hAnsi="Times New Roman" w:cs="Times New Roman"/>
+        <w:t>Graph</w:t>
+      </w:r>
+      <w:r>
+        <w:rPr>
+          <w:rFonts w:ascii="Times New Roman" w:hAnsi="Times New Roman" w:cs="Times New Roman"/>
+          <w:b/>
+          <w:bCs/>
+        </w:rPr>
+        <w:t xml:space="preserve"> InputUCS.txt:</w:t>
+      </w:r>
+      <w:r>
+        <w:rPr>
           <w:noProof/>
         </w:rPr>
+        <w:t xml:space="preserve"> </w:t>
+      </w:r>
+      <w:r>
+        <w:rPr>
+          <w:rFonts w:ascii="Times New Roman" w:hAnsi="Times New Roman" w:cs="Times New Roman"/>
+          <w:b/>
+          <w:bCs/>
+        </w:rPr>
         <w:drawing>
-          <wp:inline distT="0" distB="0" distL="0" distR="0" wp14:anchorId="405A6D9F" wp14:editId="682C3F68">
-            <wp:extent cx="3804913" cy="2350093"/>
-            <wp:effectExtent l="0" t="0" r="5715" b="0"/>
-            <wp:docPr id="738812988" name="Picture 4"/>
+          <wp:inline distT="0" distB="0" distL="0" distR="0" wp14:anchorId="5CE735FC" wp14:editId="1EE265FE">
+            <wp:extent cx="5943600" cy="4413885"/>
+            <wp:effectExtent l="0" t="0" r="0" b="5715"/>
+            <wp:docPr id="2" name="Picture 2"/>
             <wp:cNvGraphicFramePr>
               <a:graphicFrameLocks xmlns:a="http://schemas.openxmlformats.org/drawingml/2006/main" noChangeAspect="1"/>
             </wp:cNvGraphicFramePr>
@@ -1997,17 +2556,11 @@
               <a:graphicData uri="http://schemas.openxmlformats.org/drawingml/2006/picture">
                 <pic:pic xmlns:pic="http://schemas.openxmlformats.org/drawingml/2006/picture">
                   <pic:nvPicPr>
-                    <pic:cNvPr id="1067004269" name="Picture 1067004269"/>
+                    <pic:cNvPr id="1" name=""/>
                     <pic:cNvPicPr/>
                   </pic:nvPicPr>
                   <pic:blipFill>
-                    <a:blip r:embed="rId8">
-                      <a:extLst>
-                        <a:ext uri="{28A0092B-C50C-407E-A947-70E740481C1C}">
-                          <a14:useLocalDpi xmlns:a14="http://schemas.microsoft.com/office/drawing/2010/main" val="0"/>
-                        </a:ext>
-                      </a:extLst>
-                    </a:blip>
+                    <a:blip r:embed="rId9"/>
                     <a:stretch>
                       <a:fillRect/>
                     </a:stretch>
@@ -2015,7 +2568,7 @@
                   <pic:spPr>
                     <a:xfrm>
                       <a:off x="0" y="0"/>
-                      <a:ext cx="3829002" cy="2364972"/>
+                      <a:ext cx="5943600" cy="4413885"/>
                     </a:xfrm>
                     <a:prstGeom prst="rect">
                       <a:avLst/>
@@ -2030,16 +2583,20 @@
     </w:p>
     <w:p>
       <w:pPr>
-        <w:jc w:val="both"/>
+        <w:ind w:left="360"/>
+        <w:jc w:val="center"/>
+        <w:rPr>
+          <w:rFonts w:ascii="Times New Roman" w:hAnsi="Times New Roman" w:cs="Times New Roman"/>
+        </w:rPr>
+      </w:pPr>
+    </w:p>
+    <w:p>
+      <w:pPr>
+        <w:ind w:left="360"/>
         <w:rPr>
           <w:rFonts w:ascii="Times New Roman" w:hAnsi="Times New Roman" w:cs="Times New Roman"/>
           <w:b/>
           <w:bCs/>
-          <w:color w:val="000000"/>
-          <w:kern w:val="0"/>
-          <w:sz w:val="25"/>
-          <w:szCs w:val="25"/>
-          <w:lang w:val="en-US"/>
         </w:rPr>
       </w:pPr>
       <w:r>
@@ -2048,368 +2605,371 @@
           <w:b/>
           <w:bCs/>
         </w:rPr>
-        <w:t>DFS (</w:t>
-      </w:r>
-      <w:r>
+        <w:t>UCS ( Uniform Cost Search)</w:t>
+      </w:r>
+    </w:p>
+    <w:p>
+      <w:pPr>
+        <w:pStyle w:val="ListParagraph"/>
+        <w:numPr>
+          <w:ilvl w:val="0"/>
+          <w:numId w:val="14"/>
+        </w:numPr>
+        <w:spacing w:line="276" w:lineRule="auto"/>
+        <w:rPr>
+          <w:rFonts w:ascii="Times New Roman" w:hAnsi="Times New Roman" w:cs="Times New Roman"/>
+        </w:rPr>
+      </w:pPr>
+      <w:r>
+        <w:rPr>
+          <w:rFonts w:ascii="Times New Roman" w:hAnsi="Times New Roman" w:cs="Times New Roman"/>
+        </w:rPr>
+        <w:t xml:space="preserve">PQ = </w:t>
+      </w:r>
+      <w:r>
+        <w:rPr>
+          <w:rFonts w:ascii="Times New Roman" w:hAnsi="Times New Roman" w:cs="Times New Roman"/>
+        </w:rPr>
+        <w:t>{(0, 0)}</w:t>
+      </w:r>
+    </w:p>
+    <w:p>
+      <w:pPr>
+        <w:pStyle w:val="ListParagraph"/>
+        <w:numPr>
+          <w:ilvl w:val="0"/>
+          <w:numId w:val="14"/>
+        </w:numPr>
+        <w:spacing w:line="276" w:lineRule="auto"/>
+        <w:rPr>
+          <w:rFonts w:ascii="Times New Roman" w:hAnsi="Times New Roman" w:cs="Times New Roman"/>
+        </w:rPr>
+      </w:pPr>
+      <w:r>
+        <w:rPr>
+          <w:rFonts w:ascii="Times New Roman" w:hAnsi="Times New Roman" w:cs="Times New Roman"/>
+        </w:rPr>
+        <w:t>PQ = {(1, 50), (3, 300), (2, 350)}</w:t>
+      </w:r>
+    </w:p>
+    <w:p>
+      <w:pPr>
+        <w:pStyle w:val="ListParagraph"/>
+        <w:numPr>
+          <w:ilvl w:val="0"/>
+          <w:numId w:val="14"/>
+        </w:numPr>
+        <w:spacing w:line="276" w:lineRule="auto"/>
+        <w:rPr>
+          <w:rFonts w:ascii="Times New Roman" w:hAnsi="Times New Roman" w:cs="Times New Roman"/>
+        </w:rPr>
+      </w:pPr>
+      <w:r>
+        <w:rPr>
+          <w:rFonts w:ascii="Times New Roman" w:hAnsi="Times New Roman" w:cs="Times New Roman"/>
+        </w:rPr>
+        <w:t>PQ = {(3, 300), (2, 350), (6, 650)}</w:t>
+      </w:r>
+    </w:p>
+    <w:p>
+      <w:pPr>
+        <w:pStyle w:val="ListParagraph"/>
+        <w:numPr>
+          <w:ilvl w:val="0"/>
+          <w:numId w:val="14"/>
+        </w:numPr>
+        <w:spacing w:line="276" w:lineRule="auto"/>
+        <w:rPr>
+          <w:rFonts w:ascii="Times New Roman" w:hAnsi="Times New Roman" w:cs="Times New Roman"/>
+        </w:rPr>
+      </w:pPr>
+      <w:r>
+        <w:rPr>
+          <w:rFonts w:ascii="Times New Roman" w:hAnsi="Times New Roman" w:cs="Times New Roman"/>
+        </w:rPr>
+        <w:t>PQ = {</w:t>
+      </w:r>
+      <w:r>
+        <w:rPr>
+          <w:rFonts w:ascii="Times New Roman" w:hAnsi="Times New Roman" w:cs="Times New Roman"/>
+        </w:rPr>
+        <w:t>(2, 350), (6, 650), (4, 1600)}</w:t>
+      </w:r>
+    </w:p>
+    <w:p>
+      <w:pPr>
+        <w:pStyle w:val="ListParagraph"/>
+        <w:numPr>
+          <w:ilvl w:val="0"/>
+          <w:numId w:val="14"/>
+        </w:numPr>
+        <w:spacing w:line="276" w:lineRule="auto"/>
+        <w:rPr>
+          <w:rFonts w:ascii="Times New Roman" w:hAnsi="Times New Roman" w:cs="Times New Roman"/>
+        </w:rPr>
+      </w:pPr>
+      <w:r>
+        <w:rPr>
+          <w:rFonts w:ascii="Times New Roman" w:hAnsi="Times New Roman" w:cs="Times New Roman"/>
+        </w:rPr>
+        <w:t>PQ = {(5, 450), (6, 650), (7, 1250), (4, 1600)}</w:t>
+      </w:r>
+    </w:p>
+    <w:p>
+      <w:pPr>
+        <w:pStyle w:val="ListParagraph"/>
+        <w:numPr>
+          <w:ilvl w:val="0"/>
+          <w:numId w:val="14"/>
+        </w:numPr>
+        <w:spacing w:line="276" w:lineRule="auto"/>
+        <w:rPr>
+          <w:rFonts w:ascii="Times New Roman" w:hAnsi="Times New Roman" w:cs="Times New Roman"/>
+        </w:rPr>
+      </w:pPr>
+      <w:r>
+        <w:rPr>
+          <w:rFonts w:ascii="Times New Roman" w:hAnsi="Times New Roman" w:cs="Times New Roman"/>
+        </w:rPr>
+        <w:t>PQ = {(11, 1050), (7, 1250), (4, 1600)}</w:t>
+      </w:r>
+    </w:p>
+    <w:p>
+      <w:pPr>
+        <w:pStyle w:val="ListParagraph"/>
+        <w:numPr>
+          <w:ilvl w:val="0"/>
+          <w:numId w:val="14"/>
+        </w:numPr>
+        <w:spacing w:line="276" w:lineRule="auto"/>
+        <w:rPr>
+          <w:rFonts w:ascii="Times New Roman" w:hAnsi="Times New Roman" w:cs="Times New Roman"/>
+        </w:rPr>
+      </w:pPr>
+      <w:r>
+        <w:rPr>
+          <w:rFonts w:ascii="Times New Roman" w:hAnsi="Times New Roman" w:cs="Times New Roman"/>
+        </w:rPr>
+        <w:t>PQ ={(9, 1550), (11, 2000), (8, 2040), (13, 3000)}</w:t>
+      </w:r>
+    </w:p>
+    <w:p>
+      <w:pPr>
+        <w:pStyle w:val="ListParagraph"/>
+        <w:numPr>
+          <w:ilvl w:val="0"/>
+          <w:numId w:val="14"/>
+        </w:numPr>
+        <w:spacing w:line="276" w:lineRule="auto"/>
+        <w:rPr>
+          <w:rFonts w:ascii="Times New Roman" w:hAnsi="Times New Roman" w:cs="Times New Roman"/>
+        </w:rPr>
+      </w:pPr>
+      <w:r>
+        <w:rPr>
+          <w:rFonts w:ascii="Times New Roman" w:hAnsi="Times New Roman" w:cs="Times New Roman"/>
+        </w:rPr>
+        <w:t>PQ = {(8, 2040), (12, 2950), (13, 3000)}</w:t>
+      </w:r>
+    </w:p>
+    <w:p>
+      <w:pPr>
+        <w:pStyle w:val="ListParagraph"/>
+        <w:numPr>
+          <w:ilvl w:val="0"/>
+          <w:numId w:val="14"/>
+        </w:numPr>
+        <w:spacing w:line="276" w:lineRule="auto"/>
+        <w:rPr>
+          <w:rFonts w:ascii="Times New Roman" w:hAnsi="Times New Roman" w:cs="Times New Roman"/>
+        </w:rPr>
+      </w:pPr>
+      <w:r>
+        <w:rPr>
+          <w:rFonts w:ascii="Times New Roman" w:hAnsi="Times New Roman" w:cs="Times New Roman"/>
+        </w:rPr>
+        <w:t>PQ = {(13, 3000), {(10, 3240)}</w:t>
+      </w:r>
+    </w:p>
+    <w:p>
+      <w:pPr>
+        <w:pStyle w:val="ListParagraph"/>
+        <w:numPr>
+          <w:ilvl w:val="0"/>
+          <w:numId w:val="14"/>
+        </w:numPr>
+        <w:spacing w:line="276" w:lineRule="auto"/>
+        <w:rPr>
+          <w:rFonts w:ascii="Times New Roman" w:hAnsi="Times New Roman" w:cs="Times New Roman"/>
+        </w:rPr>
+      </w:pPr>
+      <w:r>
+        <w:rPr>
+          <w:rFonts w:ascii="Times New Roman" w:hAnsi="Times New Roman" w:cs="Times New Roman"/>
+        </w:rPr>
+        <w:t>PQ = {(</w:t>
+      </w:r>
+      <w:r>
+        <w:rPr>
+          <w:rFonts w:ascii="Times New Roman" w:hAnsi="Times New Roman" w:cs="Times New Roman"/>
+        </w:rPr>
+        <w:t>10, 3240)}</w:t>
+      </w:r>
+    </w:p>
+    <w:p>
+      <w:pPr>
+        <w:pStyle w:val="ListParagraph"/>
+        <w:numPr>
+          <w:ilvl w:val="0"/>
+          <w:numId w:val="14"/>
+        </w:numPr>
+        <w:spacing w:line="276" w:lineRule="auto"/>
+        <w:rPr>
+          <w:rFonts w:ascii="Times New Roman" w:hAnsi="Times New Roman" w:cs="Times New Roman"/>
+        </w:rPr>
+      </w:pPr>
+      <w:r>
+        <w:rPr>
+          <w:rFonts w:ascii="Times New Roman" w:hAnsi="Times New Roman" w:cs="Times New Roman"/>
+        </w:rPr>
+        <w:t>PQ = {(14, 3640)}</w:t>
+      </w:r>
+    </w:p>
+    <w:p>
+      <w:pPr>
+        <w:pStyle w:val="ListParagraph"/>
+        <w:numPr>
+          <w:ilvl w:val="0"/>
+          <w:numId w:val="14"/>
+        </w:numPr>
+        <w:spacing w:line="276" w:lineRule="auto"/>
+        <w:rPr>
+          <w:rFonts w:ascii="Times New Roman" w:hAnsi="Times New Roman" w:cs="Times New Roman"/>
+        </w:rPr>
+      </w:pPr>
+      <w:r>
+        <w:rPr>
+          <w:rFonts w:ascii="Times New Roman" w:hAnsi="Times New Roman" w:cs="Times New Roman"/>
+        </w:rPr>
+        <w:t>PQ = {(15, 4940)}</w:t>
+      </w:r>
+    </w:p>
+    <w:p>
+      <w:pPr>
+        <w:pStyle w:val="ListParagraph"/>
+        <w:numPr>
+          <w:ilvl w:val="0"/>
+          <w:numId w:val="14"/>
+        </w:numPr>
+        <w:spacing w:line="276" w:lineRule="auto"/>
+        <w:rPr>
+          <w:rFonts w:ascii="Times New Roman" w:hAnsi="Times New Roman" w:cs="Times New Roman"/>
+        </w:rPr>
+      </w:pPr>
+      <w:r>
+        <w:rPr>
+          <w:rFonts w:ascii="Times New Roman" w:hAnsi="Times New Roman" w:cs="Times New Roman"/>
+        </w:rPr>
+        <w:t>PQ = {(16, 5710)}</w:t>
+      </w:r>
+    </w:p>
+    <w:p>
+      <w:pPr>
+        <w:pStyle w:val="ListParagraph"/>
+        <w:numPr>
+          <w:ilvl w:val="0"/>
+          <w:numId w:val="14"/>
+        </w:numPr>
+        <w:spacing w:line="276" w:lineRule="auto"/>
+        <w:rPr>
+          <w:rFonts w:ascii="Times New Roman" w:hAnsi="Times New Roman" w:cs="Times New Roman"/>
+        </w:rPr>
+      </w:pPr>
+      <w:r>
+        <w:rPr>
+          <w:rFonts w:ascii="Times New Roman" w:hAnsi="Times New Roman" w:cs="Times New Roman"/>
+        </w:rPr>
+        <w:t>PQ = {(17, 6910)}</w:t>
+      </w:r>
+    </w:p>
+    <w:p>
+      <w:pPr>
+        <w:rPr>
+          <w:rFonts w:ascii="Times New Roman" w:hAnsi="Times New Roman" w:cs="Times New Roman"/>
+        </w:rPr>
+      </w:pPr>
+    </w:p>
+    <w:p>
+      <w:pPr>
+        <w:ind w:left="360"/>
         <w:rPr>
           <w:rFonts w:ascii="Times New Roman" w:hAnsi="Times New Roman" w:cs="Times New Roman"/>
           <w:b/>
           <w:bCs/>
-          <w:color w:val="000000"/>
-          <w:kern w:val="0"/>
-          <w:sz w:val="25"/>
-          <w:szCs w:val="25"/>
-          <w:lang w:val="en-US"/>
-        </w:rPr>
-        <w:t>Depth First Search)</w:t>
-      </w:r>
-    </w:p>
-    <w:p>
-      <w:pPr>
-        <w:pStyle w:val="ListParagraph"/>
-        <w:numPr>
-          <w:ilvl w:val="0"/>
-          <w:numId w:val="13"/>
-        </w:numPr>
-        <w:spacing w:line="276" w:lineRule="auto"/>
-        <w:jc w:val="both"/>
-        <w:rPr>
-          <w:rFonts w:ascii="Times New Roman" w:hAnsi="Times New Roman" w:cs="Times New Roman"/>
-          <w:color w:val="000000"/>
-          <w:kern w:val="0"/>
-          <w:sz w:val="25"/>
-          <w:szCs w:val="25"/>
-          <w:lang w:val="en-US"/>
-        </w:rPr>
-      </w:pPr>
-      <w:r>
-        <w:rPr>
-          <w:rFonts w:ascii="Times New Roman" w:hAnsi="Times New Roman" w:cs="Times New Roman"/>
-          <w:color w:val="000000"/>
-          <w:kern w:val="0"/>
-          <w:sz w:val="25"/>
-          <w:szCs w:val="25"/>
-          <w:lang w:val="en-US"/>
-        </w:rPr>
-        <w:t>L = [0] (trạng thái ban đầu)</w:t>
-      </w:r>
-    </w:p>
-    <w:p>
-      <w:pPr>
-        <w:pStyle w:val="ListParagraph"/>
-        <w:numPr>
-          <w:ilvl w:val="0"/>
-          <w:numId w:val="13"/>
-        </w:numPr>
-        <w:spacing w:line="276" w:lineRule="auto"/>
-        <w:jc w:val="both"/>
-        <w:rPr>
-          <w:rFonts w:ascii="Times New Roman" w:hAnsi="Times New Roman" w:cs="Times New Roman"/>
-          <w:color w:val="000000"/>
-          <w:kern w:val="0"/>
-          <w:sz w:val="25"/>
-          <w:szCs w:val="25"/>
-          <w:lang w:val="en-US"/>
-        </w:rPr>
-      </w:pPr>
-      <w:r>
-        <w:rPr>
-          <w:rFonts w:ascii="Times New Roman" w:hAnsi="Times New Roman" w:cs="Times New Roman"/>
-          <w:color w:val="000000"/>
-          <w:kern w:val="0"/>
-          <w:sz w:val="25"/>
-          <w:szCs w:val="25"/>
-          <w:lang w:val="en-US"/>
-        </w:rPr>
-        <w:t>Node = 0, L = [3, 2, 1], father[3, 2, 1] = 0</w:t>
-      </w:r>
-    </w:p>
-    <w:p>
-      <w:pPr>
-        <w:pStyle w:val="ListParagraph"/>
-        <w:numPr>
-          <w:ilvl w:val="0"/>
-          <w:numId w:val="13"/>
-        </w:numPr>
-        <w:spacing w:line="276" w:lineRule="auto"/>
-        <w:jc w:val="both"/>
-        <w:rPr>
-          <w:rFonts w:ascii="Times New Roman" w:hAnsi="Times New Roman" w:cs="Times New Roman"/>
-          <w:color w:val="000000"/>
-          <w:kern w:val="0"/>
-          <w:sz w:val="25"/>
-          <w:szCs w:val="25"/>
-          <w:lang w:val="en-US"/>
-        </w:rPr>
-      </w:pPr>
-      <w:r>
-        <w:rPr>
-          <w:rFonts w:ascii="Times New Roman" w:hAnsi="Times New Roman" w:cs="Times New Roman"/>
-          <w:color w:val="000000"/>
-          <w:kern w:val="0"/>
-          <w:sz w:val="25"/>
-          <w:szCs w:val="25"/>
-          <w:lang w:val="en-US"/>
-        </w:rPr>
-        <w:t>Node = 3, L = [4, 2, 1], father[4] = 3</w:t>
-      </w:r>
-    </w:p>
-    <w:p>
-      <w:pPr>
-        <w:pStyle w:val="ListParagraph"/>
-        <w:numPr>
-          <w:ilvl w:val="0"/>
-          <w:numId w:val="13"/>
-        </w:numPr>
-        <w:spacing w:line="276" w:lineRule="auto"/>
-        <w:jc w:val="both"/>
-        <w:rPr>
-          <w:rFonts w:ascii="Times New Roman" w:hAnsi="Times New Roman" w:cs="Times New Roman"/>
-          <w:color w:val="000000"/>
-          <w:kern w:val="0"/>
-          <w:sz w:val="25"/>
-          <w:szCs w:val="25"/>
-          <w:lang w:val="en-US"/>
-        </w:rPr>
-      </w:pPr>
-      <w:r>
-        <w:rPr>
-          <w:rFonts w:ascii="Times New Roman" w:hAnsi="Times New Roman" w:cs="Times New Roman"/>
-          <w:color w:val="000000"/>
-          <w:kern w:val="0"/>
-          <w:sz w:val="25"/>
-          <w:szCs w:val="25"/>
-          <w:lang w:val="en-US"/>
-        </w:rPr>
-        <w:t>Node = 4, L = [13, 2, 1], father[13] = 4</w:t>
-      </w:r>
-    </w:p>
-    <w:p>
-      <w:pPr>
-        <w:pStyle w:val="ListParagraph"/>
-        <w:numPr>
-          <w:ilvl w:val="0"/>
-          <w:numId w:val="13"/>
-        </w:numPr>
-        <w:spacing w:line="276" w:lineRule="auto"/>
-        <w:jc w:val="both"/>
-        <w:rPr>
-          <w:rFonts w:ascii="Times New Roman" w:hAnsi="Times New Roman" w:cs="Times New Roman"/>
-          <w:color w:val="000000"/>
-          <w:kern w:val="0"/>
-          <w:sz w:val="25"/>
-          <w:szCs w:val="25"/>
-          <w:lang w:val="en-US"/>
-        </w:rPr>
-      </w:pPr>
-      <w:r>
-        <w:rPr>
-          <w:rFonts w:ascii="Times New Roman" w:hAnsi="Times New Roman" w:cs="Times New Roman"/>
-          <w:color w:val="000000"/>
-          <w:kern w:val="0"/>
-          <w:sz w:val="25"/>
-          <w:szCs w:val="25"/>
-          <w:lang w:val="en-US"/>
-        </w:rPr>
-        <w:t>Node = 13, L= [10, 2, 1], father[10] = 13</w:t>
-      </w:r>
-    </w:p>
-    <w:p>
-      <w:pPr>
-        <w:pStyle w:val="ListParagraph"/>
-        <w:numPr>
-          <w:ilvl w:val="0"/>
-          <w:numId w:val="13"/>
-        </w:numPr>
-        <w:spacing w:line="276" w:lineRule="auto"/>
-        <w:jc w:val="both"/>
-        <w:rPr>
-          <w:rFonts w:ascii="Times New Roman" w:hAnsi="Times New Roman" w:cs="Times New Roman"/>
-          <w:color w:val="000000"/>
-          <w:kern w:val="0"/>
-          <w:sz w:val="25"/>
-          <w:szCs w:val="25"/>
-          <w:lang w:val="en-US"/>
-        </w:rPr>
-      </w:pPr>
-      <w:r>
-        <w:rPr>
-          <w:rFonts w:ascii="Times New Roman" w:hAnsi="Times New Roman" w:cs="Times New Roman"/>
-          <w:color w:val="000000"/>
-          <w:kern w:val="0"/>
-          <w:sz w:val="25"/>
-          <w:szCs w:val="25"/>
-          <w:lang w:val="en-US"/>
-        </w:rPr>
-        <w:t>Node = 10, L = [14, 2, 1], father[14] = 10</w:t>
-      </w:r>
-    </w:p>
-    <w:p>
-      <w:pPr>
-        <w:pStyle w:val="ListParagraph"/>
-        <w:numPr>
-          <w:ilvl w:val="0"/>
-          <w:numId w:val="13"/>
-        </w:numPr>
-        <w:spacing w:line="276" w:lineRule="auto"/>
-        <w:jc w:val="both"/>
-        <w:rPr>
-          <w:rFonts w:ascii="Times New Roman" w:hAnsi="Times New Roman" w:cs="Times New Roman"/>
-          <w:color w:val="000000"/>
-          <w:kern w:val="0"/>
-          <w:sz w:val="25"/>
-          <w:szCs w:val="25"/>
-          <w:lang w:val="en-US"/>
-        </w:rPr>
-      </w:pPr>
-      <w:r>
-        <w:rPr>
-          <w:rFonts w:ascii="Times New Roman" w:hAnsi="Times New Roman" w:cs="Times New Roman"/>
-          <w:color w:val="000000"/>
-          <w:kern w:val="0"/>
-          <w:sz w:val="25"/>
-          <w:szCs w:val="25"/>
-          <w:lang w:val="en-US"/>
-        </w:rPr>
-        <w:t>Node = 14, L = [15, 2, 1], father[15] = 14</w:t>
-      </w:r>
-    </w:p>
-    <w:p>
-      <w:pPr>
-        <w:pStyle w:val="ListParagraph"/>
-        <w:numPr>
-          <w:ilvl w:val="0"/>
-          <w:numId w:val="13"/>
-        </w:numPr>
-        <w:spacing w:line="276" w:lineRule="auto"/>
-        <w:jc w:val="both"/>
-        <w:rPr>
-          <w:rFonts w:ascii="Times New Roman" w:hAnsi="Times New Roman" w:cs="Times New Roman"/>
-          <w:color w:val="000000"/>
-          <w:kern w:val="0"/>
-          <w:sz w:val="25"/>
-          <w:szCs w:val="25"/>
-          <w:lang w:val="en-US"/>
-        </w:rPr>
-      </w:pPr>
-      <w:r>
-        <w:rPr>
-          <w:rFonts w:ascii="Times New Roman" w:hAnsi="Times New Roman" w:cs="Times New Roman"/>
-          <w:color w:val="000000"/>
-          <w:kern w:val="0"/>
-          <w:sz w:val="25"/>
-          <w:szCs w:val="25"/>
-          <w:lang w:val="en-US"/>
-        </w:rPr>
-        <w:t>Node = 15, L = [16, 2, 1], father[16] = 15</w:t>
-      </w:r>
-    </w:p>
-    <w:p>
-      <w:pPr>
-        <w:pStyle w:val="ListParagraph"/>
-        <w:numPr>
-          <w:ilvl w:val="0"/>
-          <w:numId w:val="13"/>
-        </w:numPr>
-        <w:spacing w:line="276" w:lineRule="auto"/>
-        <w:jc w:val="both"/>
-        <w:rPr>
-          <w:rFonts w:ascii="Times New Roman" w:hAnsi="Times New Roman" w:cs="Times New Roman"/>
-          <w:color w:val="000000"/>
-          <w:kern w:val="0"/>
-          <w:sz w:val="25"/>
-          <w:szCs w:val="25"/>
-          <w:lang w:val="en-US"/>
-        </w:rPr>
-      </w:pPr>
-      <w:r>
-        <w:rPr>
-          <w:rFonts w:ascii="Times New Roman" w:hAnsi="Times New Roman" w:cs="Times New Roman"/>
-          <w:color w:val="000000"/>
-          <w:kern w:val="0"/>
-          <w:sz w:val="25"/>
-          <w:szCs w:val="25"/>
-          <w:lang w:val="en-US"/>
-        </w:rPr>
-        <w:t>Node = 16, L = [17, 2, 1], father[17] = 16</w:t>
-      </w:r>
-    </w:p>
-    <w:p>
-      <w:pPr>
-        <w:pStyle w:val="ListParagraph"/>
-        <w:numPr>
-          <w:ilvl w:val="0"/>
-          <w:numId w:val="13"/>
-        </w:numPr>
-        <w:spacing w:line="276" w:lineRule="auto"/>
-        <w:jc w:val="both"/>
-        <w:rPr>
-          <w:rFonts w:ascii="Times New Roman" w:hAnsi="Times New Roman" w:cs="Times New Roman"/>
-          <w:color w:val="000000"/>
-          <w:kern w:val="0"/>
-          <w:sz w:val="25"/>
-          <w:szCs w:val="25"/>
-          <w:lang w:val="en-US"/>
-        </w:rPr>
-      </w:pPr>
-      <w:r>
-        <w:rPr>
-          <w:rFonts w:ascii="Times New Roman" w:hAnsi="Times New Roman" w:cs="Times New Roman"/>
-          <w:color w:val="000000"/>
-          <w:kern w:val="0"/>
-          <w:sz w:val="25"/>
-          <w:szCs w:val="25"/>
-          <w:lang w:val="en-US"/>
-        </w:rPr>
-        <w:t>Node = 17 (trạng thái kết thúc) =&gt; dừng</w:t>
-      </w:r>
-    </w:p>
-    <w:p>
-      <w:pPr>
-        <w:jc w:val="both"/>
-        <w:rPr>
-          <w:rFonts w:ascii="Times New Roman" w:hAnsi="Times New Roman" w:cs="Times New Roman"/>
-          <w:color w:val="000000"/>
-          <w:kern w:val="0"/>
-          <w:sz w:val="25"/>
-          <w:szCs w:val="25"/>
-          <w:lang w:val="en-US"/>
-        </w:rPr>
-      </w:pPr>
-    </w:p>
-    <w:p>
-      <w:pPr>
-        <w:ind w:left="360"/>
-        <w:jc w:val="both"/>
+        </w:rPr>
+      </w:pPr>
+      <w:r>
         <w:rPr>
           <w:rFonts w:ascii="Times New Roman" w:hAnsi="Times New Roman" w:cs="Times New Roman"/>
           <w:b/>
           <w:bCs/>
         </w:rPr>
-      </w:pPr>
-      <w:r>
+        <w:t>Đường đi ngắn nhất do UCS tìm được:</w:t>
+      </w:r>
+    </w:p>
+    <w:p>
+      <w:pPr>
+        <w:ind w:left="360"/>
+        <w:rPr>
+          <w:rFonts w:ascii="Times New Roman" w:hAnsi="Times New Roman" w:cs="Times New Roman"/>
+        </w:rPr>
+      </w:pPr>
+      <w:r>
+        <w:rPr>
+          <w:rFonts w:ascii="Times New Roman" w:hAnsi="Times New Roman" w:cs="Times New Roman"/>
+        </w:rPr>
+        <w:lastRenderedPageBreak/>
+        <w:t>0→2→7→8→10→14→15→16→17</w:t>
+      </w:r>
+    </w:p>
+    <w:p>
+      <w:pPr>
+        <w:ind w:left="360"/>
         <w:rPr>
           <w:rFonts w:ascii="Times New Roman" w:hAnsi="Times New Roman" w:cs="Times New Roman"/>
           <w:b/>
           <w:bCs/>
         </w:rPr>
-        <w:t>Đường đi do DFS tìm được:</w:t>
+      </w:pPr>
+      <w:r>
+        <w:rPr>
+          <w:rFonts w:ascii="Times New Roman" w:hAnsi="Times New Roman" w:cs="Times New Roman"/>
+          <w:b/>
+          <w:bCs/>
+        </w:rPr>
+        <w:t>Đường đi ngắn nhất do UCS (code) tìm được:</w:t>
       </w:r>
     </w:p>
     <w:p>
       <w:pPr>
         <w:ind w:left="360"/>
-        <w:jc w:val="both"/>
-        <w:rPr>
-          <w:rFonts w:ascii="Times New Roman" w:hAnsi="Times New Roman" w:cs="Times New Roman"/>
-        </w:rPr>
-      </w:pPr>
-      <w:r>
-        <w:rPr>
-          <w:rFonts w:ascii="Times New Roman" w:hAnsi="Times New Roman" w:cs="Times New Roman"/>
-        </w:rPr>
-        <w:t>0→3→4→13→10→14→15→16→17</w:t>
-      </w:r>
+        <w:rPr>
+          <w:rFonts w:ascii="Times New Roman" w:hAnsi="Times New Roman" w:cs="Times New Roman"/>
+        </w:rPr>
+      </w:pPr>
+      <w:r>
+        <w:rPr>
+          <w:rFonts w:ascii="Times New Roman" w:hAnsi="Times New Roman" w:cs="Times New Roman"/>
+        </w:rPr>
+        <w:t>0→2→7→8→10→14→15→16→17</w:t>
+      </w:r>
+    </w:p>
+    <w:p>
+      <w:pPr>
+        <w:rPr>
+          <w:rFonts w:ascii="Times New Roman" w:hAnsi="Times New Roman" w:cs="Times New Roman"/>
+        </w:rPr>
+      </w:pPr>
     </w:p>
     <w:p>
       <w:pPr>
@@ -2417,667 +2977,232 @@
         <w:jc w:val="both"/>
         <w:rPr>
           <w:rFonts w:ascii="Times New Roman" w:hAnsi="Times New Roman" w:cs="Times New Roman"/>
+          <w:lang w:val="vi-VN"/>
+        </w:rPr>
+      </w:pPr>
+      <w:r>
+        <w:rPr>
+          <w:rFonts w:ascii="Times New Roman" w:hAnsi="Times New Roman" w:cs="Times New Roman"/>
           <w:b/>
           <w:bCs/>
         </w:rPr>
-      </w:pPr>
-      <w:r>
+        <w:t>Nhận xét:</w:t>
+      </w:r>
+      <w:r>
+        <w:rPr>
+          <w:rFonts w:ascii="Times New Roman" w:hAnsi="Times New Roman" w:cs="Times New Roman"/>
+          <w:lang w:val="vi-VN"/>
+        </w:rPr>
+        <w:t xml:space="preserve"> </w:t>
+      </w:r>
+      <w:r>
+        <w:rPr>
+          <w:rFonts w:ascii="Times New Roman" w:hAnsi="Times New Roman" w:cs="Times New Roman"/>
+        </w:rPr>
+        <w:t xml:space="preserve">giống với khi giải tay nhưng ở code thì </w:t>
+      </w:r>
+      <w:r>
+        <w:rPr>
+          <w:rFonts w:ascii="Times New Roman" w:hAnsi="Times New Roman" w:cs="Times New Roman"/>
+          <w:lang w:val="vi-VN"/>
+        </w:rPr>
+        <w:t xml:space="preserve">vấn đề tương tự như </w:t>
+      </w:r>
+      <w:r>
+        <w:rPr>
+          <w:rFonts w:ascii="Times New Roman" w:hAnsi="Times New Roman" w:cs="Times New Roman"/>
+          <w:lang w:val="vi-VN"/>
+        </w:rPr>
+        <w:t>DFS/</w:t>
+      </w:r>
+      <w:r>
+        <w:rPr>
+          <w:rFonts w:ascii="Times New Roman" w:hAnsi="Times New Roman" w:cs="Times New Roman"/>
+          <w:lang w:val="vi-VN"/>
+        </w:rPr>
+        <w:t xml:space="preserve">BFS </w:t>
+      </w:r>
+      <w:r>
+        <w:rPr>
+          <w:rFonts w:ascii="Times New Roman" w:hAnsi="Times New Roman" w:cs="Times New Roman"/>
+          <w:lang w:val="vi-VN"/>
+        </w:rPr>
+        <w:t>và quên thêm kiểm tra để xem node đã check hay chưa</w:t>
+      </w:r>
+    </w:p>
+    <w:p>
+      <w:pPr>
+        <w:pStyle w:val="ListParagraph"/>
+        <w:numPr>
+          <w:ilvl w:val="0"/>
+          <w:numId w:val="16"/>
+        </w:numPr>
+        <w:jc w:val="both"/>
+        <w:rPr>
+          <w:rFonts w:ascii="Times New Roman" w:hAnsi="Times New Roman" w:cs="Times New Roman"/>
+        </w:rPr>
+      </w:pPr>
+      <w:r>
+        <w:rPr>
+          <w:rFonts w:ascii="Times New Roman" w:hAnsi="Times New Roman" w:cs="Times New Roman"/>
+          <w:lang w:val="vi-VN"/>
+        </w:rPr>
+        <w:t xml:space="preserve">Fix : </w:t>
+      </w:r>
+      <w:r>
+        <w:rPr>
+          <w:rFonts w:ascii="Times New Roman" w:hAnsi="Times New Roman" w:cs="Times New Roman"/>
+        </w:rPr>
+        <w:t>Xoá visited.append(</w:t>
+      </w:r>
+      <w:r>
+        <w:rPr>
+          <w:rFonts w:ascii="Times New Roman" w:hAnsi="Times New Roman" w:cs="Times New Roman"/>
+          <w:lang w:val="vi-VN"/>
+        </w:rPr>
+        <w:t>start)</w:t>
+      </w:r>
+      <w:r>
+        <w:rPr>
+          <w:rFonts w:ascii="Times New Roman" w:hAnsi="Times New Roman" w:cs="Times New Roman"/>
+        </w:rPr>
+        <w:t xml:space="preserve"> như comment trong notebook</w:t>
+      </w:r>
+      <w:r>
+        <w:rPr>
+          <w:rFonts w:ascii="Times New Roman" w:hAnsi="Times New Roman" w:cs="Times New Roman"/>
+          <w:lang w:val="vi-VN"/>
+        </w:rPr>
+        <w:t>, thêm kiểm tra node đã thăm chưa và xoá visited.append(node) như comment trong notebook</w:t>
+      </w:r>
+    </w:p>
+    <w:p>
+      <w:pPr>
         <w:rPr>
           <w:rFonts w:ascii="Times New Roman" w:hAnsi="Times New Roman" w:cs="Times New Roman"/>
           <w:b/>
           <w:bCs/>
         </w:rPr>
-        <w:t>Đường đi cho DFS (code) tìm được:</w:t>
-      </w:r>
-    </w:p>
-    <w:p>
-      <w:pPr>
-        <w:ind w:firstLine="360"/>
-        <w:jc w:val="both"/>
-        <w:rPr>
-          <w:rFonts w:ascii="Times New Roman" w:hAnsi="Times New Roman" w:cs="Times New Roman"/>
-        </w:rPr>
-      </w:pPr>
-      <w:r>
-        <w:rPr>
-          <w:rFonts w:ascii="Times New Roman" w:hAnsi="Times New Roman" w:cs="Times New Roman"/>
-        </w:rPr>
-        <w:t>0→3→4→13→10→14→15→16→17</w:t>
-      </w:r>
-    </w:p>
-    <w:p>
-      <w:pPr>
-        <w:ind w:firstLine="360"/>
-        <w:jc w:val="both"/>
-        <w:rPr>
-          <w:rFonts w:ascii="Times New Roman" w:hAnsi="Times New Roman" w:cs="Times New Roman"/>
-        </w:rPr>
-      </w:pPr>
-      <w:r>
-        <w:rPr>
-          <w:rFonts w:ascii="Times New Roman" w:hAnsi="Times New Roman" w:cs="Times New Roman"/>
-        </w:rPr>
-        <w:t>Nhận xét: Đường đi do thuật toán DFS cài sẵn trong code cho ra giống với đường đi giải tay</w:t>
-      </w:r>
-    </w:p>
-    <w:p>
-      <w:pPr>
-        <w:pStyle w:val="ListParagraph"/>
-        <w:numPr>
-          <w:ilvl w:val="0"/>
-          <w:numId w:val="12"/>
-        </w:numPr>
-        <w:jc w:val="both"/>
-        <w:rPr>
-          <w:rFonts w:ascii="Times New Roman" w:hAnsi="Times New Roman" w:cs="Times New Roman"/>
-        </w:rPr>
-      </w:pPr>
-      <w:r>
-        <w:rPr>
-          <w:rFonts w:ascii="Times New Roman" w:hAnsi="Times New Roman" w:cs="Times New Roman"/>
-        </w:rPr>
-        <w:t>Vậy thuật toán cài sẵn trong code là đúng</w:t>
-      </w:r>
-    </w:p>
-    <w:p>
-      <w:pPr>
-        <w:jc w:val="both"/>
+      </w:pPr>
+      <w:r>
         <w:rPr>
           <w:rFonts w:ascii="Times New Roman" w:hAnsi="Times New Roman" w:cs="Times New Roman"/>
           <w:b/>
           <w:bCs/>
         </w:rPr>
-      </w:pPr>
-    </w:p>
-    <w:p>
-      <w:pPr>
-        <w:rPr>
-          <w:rFonts w:ascii="Times New Roman" w:hAnsi="Times New Roman" w:cs="Times New Roman"/>
-        </w:rPr>
-      </w:pPr>
-      <w:r>
-        <w:rPr>
-          <w:rFonts w:ascii="Times New Roman" w:hAnsi="Times New Roman" w:cs="Times New Roman"/>
-        </w:rPr>
-        <w:br w:type="page"/>
-      </w:r>
-    </w:p>
-    <w:p>
-      <w:pPr>
-        <w:ind w:left="360"/>
-        <w:rPr>
-          <w:rFonts w:ascii="Times New Roman" w:hAnsi="Times New Roman" w:cs="Times New Roman"/>
-          <w:b/>
-          <w:bCs/>
-        </w:rPr>
-      </w:pPr>
-      <w:r>
-        <w:rPr>
-          <w:rFonts w:ascii="Times New Roman" w:hAnsi="Times New Roman" w:cs="Times New Roman"/>
-          <w:b/>
-          <w:bCs/>
-        </w:rPr>
-        <w:lastRenderedPageBreak/>
-        <w:t>Đồ thị InputUCS.txt có dạng:</w:t>
-      </w:r>
-    </w:p>
-    <w:p>
-      <w:pPr>
-        <w:ind w:left="360"/>
-        <w:jc w:val="center"/>
-        <w:rPr>
-          <w:rFonts w:ascii="Times New Roman" w:hAnsi="Times New Roman" w:cs="Times New Roman"/>
-        </w:rPr>
-      </w:pPr>
-      <w:r>
-        <w:rPr>
-          <w:rFonts w:ascii="Times New Roman" w:hAnsi="Times New Roman" w:cs="Times New Roman"/>
-          <w:noProof/>
-        </w:rPr>
-        <w:drawing>
-          <wp:inline distT="0" distB="0" distL="0" distR="0" wp14:anchorId="3124B5E8" wp14:editId="68634C63">
-            <wp:extent cx="4460905" cy="2444332"/>
-            <wp:effectExtent l="0" t="0" r="0" b="0"/>
-            <wp:docPr id="1070944985" name="Picture 3"/>
-            <wp:cNvGraphicFramePr>
-              <a:graphicFrameLocks xmlns:a="http://schemas.openxmlformats.org/drawingml/2006/main" noChangeAspect="1"/>
-            </wp:cNvGraphicFramePr>
-            <a:graphic xmlns:a="http://schemas.openxmlformats.org/drawingml/2006/main">
-              <a:graphicData uri="http://schemas.openxmlformats.org/drawingml/2006/picture">
-                <pic:pic xmlns:pic="http://schemas.openxmlformats.org/drawingml/2006/picture">
-                  <pic:nvPicPr>
-                    <pic:cNvPr id="1070944985" name="Picture 1070944985"/>
-                    <pic:cNvPicPr/>
-                  </pic:nvPicPr>
-                  <pic:blipFill>
-                    <a:blip r:embed="rId9">
-                      <a:extLst>
-                        <a:ext uri="{28A0092B-C50C-407E-A947-70E740481C1C}">
-                          <a14:useLocalDpi xmlns:a14="http://schemas.microsoft.com/office/drawing/2010/main" val="0"/>
-                        </a:ext>
-                      </a:extLst>
-                    </a:blip>
-                    <a:stretch>
-                      <a:fillRect/>
-                    </a:stretch>
-                  </pic:blipFill>
-                  <pic:spPr>
-                    <a:xfrm>
-                      <a:off x="0" y="0"/>
-                      <a:ext cx="4472144" cy="2450491"/>
-                    </a:xfrm>
-                    <a:prstGeom prst="rect">
-                      <a:avLst/>
-                    </a:prstGeom>
-                  </pic:spPr>
-                </pic:pic>
-              </a:graphicData>
-            </a:graphic>
-          </wp:inline>
-        </w:drawing>
-      </w:r>
-    </w:p>
-    <w:p>
-      <w:pPr>
-        <w:ind w:left="360"/>
-        <w:rPr>
-          <w:rFonts w:ascii="Times New Roman" w:hAnsi="Times New Roman" w:cs="Times New Roman"/>
-          <w:b/>
-          <w:bCs/>
-        </w:rPr>
-      </w:pPr>
-      <w:r>
-        <w:rPr>
-          <w:rFonts w:ascii="Times New Roman" w:hAnsi="Times New Roman" w:cs="Times New Roman"/>
-          <w:b/>
-          <w:bCs/>
-        </w:rPr>
-        <w:t>UCS ( Uniform Cost Search)</w:t>
-      </w:r>
-    </w:p>
-    <w:p>
-      <w:pPr>
-        <w:pStyle w:val="ListParagraph"/>
-        <w:numPr>
-          <w:ilvl w:val="0"/>
-          <w:numId w:val="14"/>
-        </w:numPr>
-        <w:spacing w:line="276" w:lineRule="auto"/>
-        <w:rPr>
-          <w:rFonts w:ascii="Times New Roman" w:hAnsi="Times New Roman" w:cs="Times New Roman"/>
-        </w:rPr>
-      </w:pPr>
-      <w:r>
-        <w:rPr>
-          <w:rFonts w:ascii="Times New Roman" w:hAnsi="Times New Roman" w:cs="Times New Roman"/>
-        </w:rPr>
-        <w:t xml:space="preserve">PQ = </w:t>
-      </w:r>
-      <w:r>
-        <w:rPr>
-          <w:rFonts w:ascii="Times New Roman" w:hAnsi="Times New Roman" w:cs="Times New Roman"/>
-        </w:rPr>
-        <w:t>{(0, 0)}</w:t>
-      </w:r>
-    </w:p>
-    <w:p>
-      <w:pPr>
-        <w:pStyle w:val="ListParagraph"/>
-        <w:numPr>
-          <w:ilvl w:val="0"/>
-          <w:numId w:val="14"/>
-        </w:numPr>
-        <w:spacing w:line="276" w:lineRule="auto"/>
-        <w:rPr>
-          <w:rFonts w:ascii="Times New Roman" w:hAnsi="Times New Roman" w:cs="Times New Roman"/>
-        </w:rPr>
-      </w:pPr>
-      <w:r>
-        <w:rPr>
-          <w:rFonts w:ascii="Times New Roman" w:hAnsi="Times New Roman" w:cs="Times New Roman"/>
-        </w:rPr>
-        <w:t>PQ = {(1, 50), (3, 300), (2, 350)}</w:t>
-      </w:r>
-    </w:p>
-    <w:p>
-      <w:pPr>
-        <w:pStyle w:val="ListParagraph"/>
-        <w:numPr>
-          <w:ilvl w:val="0"/>
-          <w:numId w:val="14"/>
-        </w:numPr>
-        <w:spacing w:line="276" w:lineRule="auto"/>
-        <w:rPr>
-          <w:rFonts w:ascii="Times New Roman" w:hAnsi="Times New Roman" w:cs="Times New Roman"/>
-        </w:rPr>
-      </w:pPr>
-      <w:r>
-        <w:rPr>
-          <w:rFonts w:ascii="Times New Roman" w:hAnsi="Times New Roman" w:cs="Times New Roman"/>
-        </w:rPr>
-        <w:t>PQ = {(3, 300), (2, 350), (6, 650)}</w:t>
-      </w:r>
-    </w:p>
-    <w:p>
-      <w:pPr>
-        <w:pStyle w:val="ListParagraph"/>
-        <w:numPr>
-          <w:ilvl w:val="0"/>
-          <w:numId w:val="14"/>
-        </w:numPr>
-        <w:spacing w:line="276" w:lineRule="auto"/>
-        <w:rPr>
-          <w:rFonts w:ascii="Times New Roman" w:hAnsi="Times New Roman" w:cs="Times New Roman"/>
-        </w:rPr>
-      </w:pPr>
-      <w:r>
-        <w:rPr>
-          <w:rFonts w:ascii="Times New Roman" w:hAnsi="Times New Roman" w:cs="Times New Roman"/>
-        </w:rPr>
-        <w:t>PQ = {</w:t>
-      </w:r>
-      <w:r>
-        <w:rPr>
-          <w:rFonts w:ascii="Times New Roman" w:hAnsi="Times New Roman" w:cs="Times New Roman"/>
-        </w:rPr>
-        <w:t>(2, 350), (6, 650), (4, 1600)}</w:t>
-      </w:r>
-    </w:p>
-    <w:p>
-      <w:pPr>
-        <w:pStyle w:val="ListParagraph"/>
-        <w:numPr>
-          <w:ilvl w:val="0"/>
-          <w:numId w:val="14"/>
-        </w:numPr>
-        <w:spacing w:line="276" w:lineRule="auto"/>
-        <w:rPr>
-          <w:rFonts w:ascii="Times New Roman" w:hAnsi="Times New Roman" w:cs="Times New Roman"/>
-        </w:rPr>
-      </w:pPr>
-      <w:r>
-        <w:rPr>
-          <w:rFonts w:ascii="Times New Roman" w:hAnsi="Times New Roman" w:cs="Times New Roman"/>
-        </w:rPr>
-        <w:t>PQ = {(5, 450), (6, 650), (7, 1250), (4, 1600)}</w:t>
-      </w:r>
-    </w:p>
-    <w:p>
-      <w:pPr>
-        <w:pStyle w:val="ListParagraph"/>
-        <w:numPr>
-          <w:ilvl w:val="0"/>
-          <w:numId w:val="14"/>
-        </w:numPr>
-        <w:spacing w:line="276" w:lineRule="auto"/>
-        <w:rPr>
-          <w:rFonts w:ascii="Times New Roman" w:hAnsi="Times New Roman" w:cs="Times New Roman"/>
-        </w:rPr>
-      </w:pPr>
-      <w:r>
-        <w:rPr>
-          <w:rFonts w:ascii="Times New Roman" w:hAnsi="Times New Roman" w:cs="Times New Roman"/>
-        </w:rPr>
-        <w:t>PQ = {(11, 1050), (7, 1250), (4, 1600)}</w:t>
-      </w:r>
-    </w:p>
-    <w:p>
-      <w:pPr>
-        <w:pStyle w:val="ListParagraph"/>
-        <w:numPr>
-          <w:ilvl w:val="0"/>
-          <w:numId w:val="14"/>
-        </w:numPr>
-        <w:spacing w:line="276" w:lineRule="auto"/>
-        <w:rPr>
-          <w:rFonts w:ascii="Times New Roman" w:hAnsi="Times New Roman" w:cs="Times New Roman"/>
-        </w:rPr>
-      </w:pPr>
-      <w:r>
-        <w:rPr>
-          <w:rFonts w:ascii="Times New Roman" w:hAnsi="Times New Roman" w:cs="Times New Roman"/>
-        </w:rPr>
-        <w:t>PQ ={(9, 1550), (11, 2000), (8, 2040), (13, 3000)}</w:t>
-      </w:r>
-    </w:p>
-    <w:p>
-      <w:pPr>
-        <w:pStyle w:val="ListParagraph"/>
-        <w:numPr>
-          <w:ilvl w:val="0"/>
-          <w:numId w:val="14"/>
-        </w:numPr>
-        <w:spacing w:line="276" w:lineRule="auto"/>
-        <w:rPr>
-          <w:rFonts w:ascii="Times New Roman" w:hAnsi="Times New Roman" w:cs="Times New Roman"/>
-        </w:rPr>
-      </w:pPr>
-      <w:r>
-        <w:rPr>
-          <w:rFonts w:ascii="Times New Roman" w:hAnsi="Times New Roman" w:cs="Times New Roman"/>
-        </w:rPr>
-        <w:t>PQ = {(8, 2040), (12, 2950), (13, 3000)}</w:t>
-      </w:r>
-    </w:p>
-    <w:p>
-      <w:pPr>
-        <w:pStyle w:val="ListParagraph"/>
-        <w:numPr>
-          <w:ilvl w:val="0"/>
-          <w:numId w:val="14"/>
-        </w:numPr>
-        <w:spacing w:line="276" w:lineRule="auto"/>
-        <w:rPr>
-          <w:rFonts w:ascii="Times New Roman" w:hAnsi="Times New Roman" w:cs="Times New Roman"/>
-        </w:rPr>
-      </w:pPr>
-      <w:r>
-        <w:rPr>
-          <w:rFonts w:ascii="Times New Roman" w:hAnsi="Times New Roman" w:cs="Times New Roman"/>
-        </w:rPr>
-        <w:t>PQ = {(13, 3000), {(10, 3240)}</w:t>
-      </w:r>
-    </w:p>
-    <w:p>
-      <w:pPr>
-        <w:pStyle w:val="ListParagraph"/>
-        <w:numPr>
-          <w:ilvl w:val="0"/>
-          <w:numId w:val="14"/>
-        </w:numPr>
-        <w:spacing w:line="276" w:lineRule="auto"/>
-        <w:rPr>
-          <w:rFonts w:ascii="Times New Roman" w:hAnsi="Times New Roman" w:cs="Times New Roman"/>
-        </w:rPr>
-      </w:pPr>
-      <w:r>
-        <w:rPr>
-          <w:rFonts w:ascii="Times New Roman" w:hAnsi="Times New Roman" w:cs="Times New Roman"/>
-        </w:rPr>
-        <w:t>PQ = {(</w:t>
-      </w:r>
-      <w:r>
-        <w:rPr>
-          <w:rFonts w:ascii="Times New Roman" w:hAnsi="Times New Roman" w:cs="Times New Roman"/>
-        </w:rPr>
-        <w:t>10, 3240)}</w:t>
-      </w:r>
-    </w:p>
-    <w:p>
-      <w:pPr>
-        <w:pStyle w:val="ListParagraph"/>
-        <w:numPr>
-          <w:ilvl w:val="0"/>
-          <w:numId w:val="14"/>
-        </w:numPr>
-        <w:spacing w:line="276" w:lineRule="auto"/>
-        <w:rPr>
-          <w:rFonts w:ascii="Times New Roman" w:hAnsi="Times New Roman" w:cs="Times New Roman"/>
-        </w:rPr>
-      </w:pPr>
-      <w:r>
-        <w:rPr>
-          <w:rFonts w:ascii="Times New Roman" w:hAnsi="Times New Roman" w:cs="Times New Roman"/>
-        </w:rPr>
-        <w:t>PQ = {(14, 3640)}</w:t>
-      </w:r>
-    </w:p>
-    <w:p>
-      <w:pPr>
-        <w:pStyle w:val="ListParagraph"/>
-        <w:numPr>
-          <w:ilvl w:val="0"/>
-          <w:numId w:val="14"/>
-        </w:numPr>
-        <w:spacing w:line="276" w:lineRule="auto"/>
-        <w:rPr>
-          <w:rFonts w:ascii="Times New Roman" w:hAnsi="Times New Roman" w:cs="Times New Roman"/>
-        </w:rPr>
-      </w:pPr>
-      <w:r>
-        <w:rPr>
-          <w:rFonts w:ascii="Times New Roman" w:hAnsi="Times New Roman" w:cs="Times New Roman"/>
-        </w:rPr>
-        <w:t>PQ = {(15, 4940)}</w:t>
-      </w:r>
-    </w:p>
-    <w:p>
-      <w:pPr>
-        <w:pStyle w:val="ListParagraph"/>
-        <w:numPr>
-          <w:ilvl w:val="0"/>
-          <w:numId w:val="14"/>
-        </w:numPr>
-        <w:spacing w:line="276" w:lineRule="auto"/>
-        <w:rPr>
-          <w:rFonts w:ascii="Times New Roman" w:hAnsi="Times New Roman" w:cs="Times New Roman"/>
-        </w:rPr>
-      </w:pPr>
-      <w:r>
-        <w:rPr>
-          <w:rFonts w:ascii="Times New Roman" w:hAnsi="Times New Roman" w:cs="Times New Roman"/>
-        </w:rPr>
-        <w:t>PQ = {(16, 5710)}</w:t>
-      </w:r>
-    </w:p>
-    <w:p>
-      <w:pPr>
-        <w:pStyle w:val="ListParagraph"/>
-        <w:numPr>
-          <w:ilvl w:val="0"/>
-          <w:numId w:val="14"/>
-        </w:numPr>
-        <w:spacing w:line="276" w:lineRule="auto"/>
-        <w:rPr>
-          <w:rFonts w:ascii="Times New Roman" w:hAnsi="Times New Roman" w:cs="Times New Roman"/>
-        </w:rPr>
-      </w:pPr>
-      <w:r>
-        <w:rPr>
-          <w:rFonts w:ascii="Times New Roman" w:hAnsi="Times New Roman" w:cs="Times New Roman"/>
-        </w:rPr>
-        <w:t>PQ = {(17, 6910)}</w:t>
-      </w:r>
-    </w:p>
-    <w:p>
-      <w:pPr>
-        <w:rPr>
-          <w:rFonts w:ascii="Times New Roman" w:hAnsi="Times New Roman" w:cs="Times New Roman"/>
-        </w:rPr>
-      </w:pPr>
-    </w:p>
-    <w:p>
-      <w:pPr>
-        <w:ind w:left="360"/>
-        <w:rPr>
-          <w:rFonts w:ascii="Times New Roman" w:hAnsi="Times New Roman" w:cs="Times New Roman"/>
-          <w:b/>
-          <w:bCs/>
-        </w:rPr>
-      </w:pPr>
-      <w:r>
-        <w:rPr>
-          <w:rFonts w:ascii="Times New Roman" w:hAnsi="Times New Roman" w:cs="Times New Roman"/>
-          <w:b/>
-          <w:bCs/>
-        </w:rPr>
-        <w:t>Đường đi ngắn nhất do UCS tìm được:</w:t>
-      </w:r>
-    </w:p>
-    <w:p>
-      <w:pPr>
-        <w:ind w:left="360"/>
-        <w:rPr>
-          <w:rFonts w:ascii="Times New Roman" w:hAnsi="Times New Roman" w:cs="Times New Roman"/>
-        </w:rPr>
-      </w:pPr>
-      <w:r>
-        <w:rPr>
-          <w:rFonts w:ascii="Times New Roman" w:hAnsi="Times New Roman" w:cs="Times New Roman"/>
-        </w:rPr>
-        <w:t>0→2→7→8→10→14→15→16→17</w:t>
-      </w:r>
-    </w:p>
-    <w:p>
-      <w:pPr>
-        <w:ind w:left="360"/>
-        <w:rPr>
-          <w:rFonts w:ascii="Times New Roman" w:hAnsi="Times New Roman" w:cs="Times New Roman"/>
-          <w:b/>
-          <w:bCs/>
-        </w:rPr>
-      </w:pPr>
-      <w:r>
-        <w:rPr>
-          <w:rFonts w:ascii="Times New Roman" w:hAnsi="Times New Roman" w:cs="Times New Roman"/>
-          <w:b/>
-          <w:bCs/>
-        </w:rPr>
-        <w:t>Đường đi ngắn nhất do UCS (code) tìm được:</w:t>
-      </w:r>
-    </w:p>
-    <w:p>
-      <w:pPr>
-        <w:ind w:left="360"/>
-        <w:rPr>
-          <w:rFonts w:ascii="Times New Roman" w:hAnsi="Times New Roman" w:cs="Times New Roman"/>
-        </w:rPr>
-      </w:pPr>
-      <w:r>
-        <w:rPr>
-          <w:rFonts w:ascii="Times New Roman" w:hAnsi="Times New Roman" w:cs="Times New Roman"/>
-        </w:rPr>
-        <w:t>0→2→7→8→10→14→15→16→17</w:t>
-      </w:r>
-    </w:p>
-    <w:p>
-      <w:pPr>
-        <w:rPr>
-          <w:rFonts w:ascii="Times New Roman" w:hAnsi="Times New Roman" w:cs="Times New Roman"/>
-        </w:rPr>
-      </w:pPr>
-    </w:p>
-    <w:p>
-      <w:pPr>
-        <w:ind w:firstLine="360"/>
-        <w:jc w:val="both"/>
-        <w:rPr>
-          <w:rFonts w:ascii="Times New Roman" w:hAnsi="Times New Roman" w:cs="Times New Roman"/>
-        </w:rPr>
-      </w:pPr>
-      <w:r>
-        <w:rPr>
-          <w:rFonts w:ascii="Times New Roman" w:hAnsi="Times New Roman" w:cs="Times New Roman"/>
-          <w:b/>
-          <w:bCs/>
-        </w:rPr>
-        <w:t>Nhận xét:</w:t>
-      </w:r>
-      <w:r>
-        <w:rPr>
-          <w:rFonts w:ascii="Times New Roman" w:hAnsi="Times New Roman" w:cs="Times New Roman"/>
-        </w:rPr>
-        <w:t xml:space="preserve"> Đường đi do thuật toán UCS cài sẵn trong code cho ra giống với đường đi giải tay</w:t>
-      </w:r>
-    </w:p>
-    <w:p>
-      <w:pPr>
-        <w:pStyle w:val="ListParagraph"/>
-        <w:numPr>
-          <w:ilvl w:val="0"/>
-          <w:numId w:val="12"/>
-        </w:numPr>
-        <w:jc w:val="both"/>
-        <w:rPr>
-          <w:rFonts w:ascii="Times New Roman" w:hAnsi="Times New Roman" w:cs="Times New Roman"/>
-        </w:rPr>
-      </w:pPr>
-      <w:r>
-        <w:rPr>
-          <w:rFonts w:ascii="Times New Roman" w:hAnsi="Times New Roman" w:cs="Times New Roman"/>
-        </w:rPr>
-        <w:t>Vậy thuật toán cài sẵn trong code là đúng</w:t>
-      </w:r>
-    </w:p>
-    <w:p>
-      <w:pPr>
-        <w:rPr>
-          <w:rFonts w:ascii="Times New Roman" w:hAnsi="Times New Roman" w:cs="Times New Roman"/>
-          <w:b/>
-          <w:bCs/>
-        </w:rPr>
-      </w:pPr>
-      <w:r>
-        <w:rPr>
-          <w:rFonts w:ascii="Times New Roman" w:hAnsi="Times New Roman" w:cs="Times New Roman"/>
-          <w:b/>
-          <w:bCs/>
-        </w:rPr>
-        <w:t>Kếtl luận</w:t>
-      </w:r>
-    </w:p>
-    <w:p>
-      <w:pPr>
-        <w:jc w:val="both"/>
-        <w:rPr>
-          <w:rFonts w:ascii="Times New Roman" w:hAnsi="Times New Roman" w:cs="Times New Roman"/>
-        </w:rPr>
-      </w:pPr>
-      <w:r>
-        <w:rPr>
-          <w:rFonts w:ascii="Times New Roman" w:hAnsi="Times New Roman" w:cs="Times New Roman"/>
-        </w:rPr>
-        <w:t xml:space="preserve">Thuật toán đã cho trên code chạy ra kết quả hoàn toàn khớp với kết quả giải tay. Nhưng có một vấn đề ở chỗ </w:t>
-      </w:r>
-      <w:r>
-        <w:rPr>
-          <w:rStyle w:val="HTMLCode"/>
-          <w:rFonts w:eastAsiaTheme="minorHAnsi"/>
-        </w:rPr>
-        <w:t>visited.append(start)</w:t>
-      </w:r>
-      <w:r>
-        <w:t xml:space="preserve"> ở đầu hàm là dư thừa. Trong thuật toán , node bắt đầu (</w:t>
-      </w:r>
-      <w:r>
-        <w:rPr>
-          <w:rStyle w:val="HTMLCode"/>
-          <w:rFonts w:eastAsiaTheme="minorHAnsi"/>
-        </w:rPr>
-        <w:t>start</w:t>
-      </w:r>
-      <w:r>
-        <w:t xml:space="preserve">) đã được thêm vào </w:t>
-      </w:r>
-      <w:r>
-        <w:rPr>
-          <w:rStyle w:val="HTMLCode"/>
-          <w:rFonts w:eastAsiaTheme="minorHAnsi"/>
-        </w:rPr>
-        <w:t>visited</w:t>
-      </w:r>
-      <w:r>
-        <w:t xml:space="preserve"> ngay sau khi nó được lấy ra từ hàng đợi </w:t>
-      </w:r>
-      <w:r>
-        <w:rPr>
-          <w:rStyle w:val="HTMLCode"/>
-          <w:rFonts w:eastAsiaTheme="minorHAnsi"/>
-        </w:rPr>
-        <w:t>frontier</w:t>
-      </w:r>
-      <w:r>
-        <w:t xml:space="preserve">. Vì vậy, không cần thiết phải thêm nó vào </w:t>
-      </w:r>
-      <w:r>
-        <w:rPr>
-          <w:rStyle w:val="HTMLCode"/>
-          <w:rFonts w:eastAsiaTheme="minorHAnsi"/>
-        </w:rPr>
-        <w:t>visited</w:t>
-      </w:r>
-      <w:r>
-        <w:t xml:space="preserve"> ngay từ đầu.</w:t>
+        <w:t>Kết luận: So sánh kết quả chạy tay vs chạy máy:</w:t>
+      </w:r>
+    </w:p>
+    <w:p>
+      <w:pPr>
+        <w:rPr>
+          <w:rFonts w:ascii="Times New Roman" w:hAnsi="Times New Roman" w:cs="Times New Roman"/>
+        </w:rPr>
+      </w:pPr>
+      <w:r>
+        <w:rPr>
+          <w:rFonts w:ascii="Times New Roman" w:hAnsi="Times New Roman" w:cs="Times New Roman" w:hint="eastAsia"/>
+        </w:rPr>
+        <w:t>Đ</w:t>
+      </w:r>
+      <w:r>
+        <w:rPr>
+          <w:rFonts w:ascii="Times New Roman" w:hAnsi="Times New Roman" w:cs="Times New Roman"/>
+        </w:rPr>
+        <w:t>iểm giống nhau:</w:t>
+      </w:r>
+    </w:p>
+    <w:p>
+      <w:pPr>
+        <w:ind w:firstLine="720"/>
+        <w:rPr>
+          <w:rFonts w:ascii="Times New Roman" w:hAnsi="Times New Roman" w:cs="Times New Roman"/>
+        </w:rPr>
+      </w:pPr>
+      <w:r>
+        <w:rPr>
+          <w:rFonts w:ascii="Times New Roman" w:hAnsi="Times New Roman" w:cs="Times New Roman"/>
+        </w:rPr>
+        <w:t>Kết quả đường đi tìm được hoàn toàn khớp nhau</w:t>
+      </w:r>
+    </w:p>
+    <w:p>
+      <w:pPr>
+        <w:ind w:firstLine="720"/>
+        <w:rPr>
+          <w:rFonts w:ascii="Times New Roman" w:hAnsi="Times New Roman" w:cs="Times New Roman"/>
+        </w:rPr>
+      </w:pPr>
+      <w:r>
+        <w:rPr>
+          <w:rFonts w:ascii="Times New Roman" w:hAnsi="Times New Roman" w:cs="Times New Roman"/>
+        </w:rPr>
+        <w:t>Thứ tự các bước thực hiện tương tự</w:t>
+      </w:r>
+    </w:p>
+    <w:p>
+      <w:pPr>
+        <w:rPr>
+          <w:rFonts w:ascii="Times New Roman" w:hAnsi="Times New Roman" w:cs="Times New Roman"/>
+        </w:rPr>
+      </w:pPr>
+    </w:p>
+    <w:p>
+      <w:pPr>
+        <w:rPr>
+          <w:rFonts w:ascii="Times New Roman" w:hAnsi="Times New Roman" w:cs="Times New Roman"/>
+        </w:rPr>
+      </w:pPr>
+      <w:r>
+        <w:rPr>
+          <w:rFonts w:ascii="Times New Roman" w:hAnsi="Times New Roman" w:cs="Times New Roman" w:hint="eastAsia"/>
+        </w:rPr>
+        <w:t>Đ</w:t>
+      </w:r>
+      <w:r>
+        <w:rPr>
+          <w:rFonts w:ascii="Times New Roman" w:hAnsi="Times New Roman" w:cs="Times New Roman"/>
+        </w:rPr>
+        <w:t>iểm khác biệt:</w:t>
+      </w:r>
+    </w:p>
+    <w:p>
+      <w:pPr>
+        <w:rPr>
+          <w:rFonts w:ascii="Times New Roman" w:hAnsi="Times New Roman" w:cs="Times New Roman"/>
+        </w:rPr>
+      </w:pPr>
+      <w:r>
+        <w:rPr>
+          <w:rFonts w:ascii="Times New Roman" w:hAnsi="Times New Roman" w:cs="Times New Roman"/>
+        </w:rPr>
+        <w:tab/>
+        <w:t>Thuật toán không được tối ưu vì tạo ra các node bị lặp lại và ở UCS thiếu kiểm tra node</w:t>
+      </w:r>
+      <w:r>
+        <w:rPr>
+          <w:rFonts w:ascii="Times New Roman" w:hAnsi="Times New Roman" w:cs="Times New Roman"/>
+        </w:rPr>
+        <w:tab/>
+      </w:r>
+      <w:r>
+        <w:rPr>
+          <w:rFonts w:ascii="Times New Roman" w:hAnsi="Times New Roman" w:cs="Times New Roman"/>
+        </w:rPr>
+        <w:t>đã</w:t>
+      </w:r>
+      <w:r>
+        <w:rPr>
+          <w:rFonts w:ascii="Times New Roman" w:hAnsi="Times New Roman" w:cs="Times New Roman"/>
+          <w:lang w:val="vi-VN"/>
+        </w:rPr>
+        <w:t xml:space="preserve"> </w:t>
+      </w:r>
+      <w:r>
+        <w:rPr>
+          <w:rFonts w:ascii="Times New Roman" w:hAnsi="Times New Roman" w:cs="Times New Roman"/>
+        </w:rPr>
+        <w:t>được thăm chưa gây ra tính toán lãng phí</w:t>
       </w:r>
     </w:p>
     <w:sectPr>
@@ -3091,7 +3216,7 @@
 </file>
 
 <file path=word/endnotes.xml><?xml version="1.0" encoding="utf-8"?>
-<w:endnotes xmlns:wpc="http://schemas.microsoft.com/office/word/2010/wordprocessingCanvas" xmlns:cx="http://schemas.microsoft.com/office/drawing/2014/chartex" xmlns:cx1="http://schemas.microsoft.com/office/drawing/2015/9/8/chartex" xmlns:cx2="http://schemas.microsoft.com/office/drawing/2015/10/21/chartex" xmlns:cx3="http://schemas.microsoft.com/office/drawing/2016/5/9/chartex" xmlns:cx4="http://schemas.microsoft.com/office/drawing/2016/5/10/chartex" xmlns:cx5="http://schemas.microsoft.com/office/drawing/2016/5/11/chartex" xmlns:cx6="http://schemas.microsoft.com/office/drawing/2016/5/12/chartex" xmlns:cx7="http://schemas.microsoft.com/office/drawing/2016/5/13/chartex" xmlns:cx8="http://schemas.microsoft.com/office/drawing/2016/5/14/chartex" xmlns:mc="http://schemas.openxmlformats.org/markup-compatibility/2006" xmlns:aink="http://schemas.microsoft.com/office/drawing/2016/ink" xmlns:am3d="http://schemas.microsoft.com/office/drawing/2017/model3d" xmlns:o="urn:schemas-microsoft-com:office:office" xmlns:oel="http://schemas.microsoft.com/office/2019/extlst" xmlns:r="http://schemas.openxmlformats.org/officeDocument/2006/relationships" xmlns:m="http://schemas.openxmlformats.org/officeDocument/2006/math" xmlns:v="urn:schemas-microsoft-com:vml" xmlns:wp14="http://schemas.microsoft.com/office/word/2010/wordprocessingDrawing" xmlns:wp="http://schemas.openxmlformats.org/drawingml/2006/wordprocessingDrawing" xmlns:w10="urn:schemas-microsoft-com:office:word" xmlns:w="http://schemas.openxmlformats.org/wordprocessingml/2006/main" xmlns:w14="http://schemas.microsoft.com/office/word/2010/wordml" xmlns:w15="http://schemas.microsoft.com/office/word/2012/wordml" xmlns:w16cex="http://schemas.microsoft.com/office/word/2018/wordml/cex" xmlns:w16cid="http://schemas.microsoft.com/office/word/2016/wordml/cid" xmlns:w16="http://schemas.microsoft.com/office/word/2018/wordml" xmlns:w16du="http://schemas.microsoft.com/office/word/2023/wordml/word16du" xmlns:w16sdtdh="http://schemas.microsoft.com/office/word/2020/wordml/sdtdatahash" xmlns:w16sdtfl="http://schemas.microsoft.com/office/word/2024/wordml/sdtformatlock" xmlns:w16se="http://schemas.microsoft.com/office/word/2015/wordml/symex" xmlns:wpg="http://schemas.microsoft.com/office/word/2010/wordprocessingGroup" xmlns:wpi="http://schemas.microsoft.com/office/word/2010/wordprocessingInk" xmlns:wne="http://schemas.microsoft.com/office/word/2006/wordml" xmlns:wps="http://schemas.microsoft.com/office/word/2010/wordprocessingShape" mc:Ignorable="w14 w15 w16se w16cid w16 w16cex w16sdtdh w16sdtfl w16du wp14">
+<w:endnotes xmlns:wpc="http://schemas.microsoft.com/office/word/2010/wordprocessingCanvas" xmlns:cx="http://schemas.microsoft.com/office/drawing/2014/chartex" xmlns:cx1="http://schemas.microsoft.com/office/drawing/2015/9/8/chartex" xmlns:cx2="http://schemas.microsoft.com/office/drawing/2015/10/21/chartex" xmlns:cx3="http://schemas.microsoft.com/office/drawing/2016/5/9/chartex" xmlns:cx4="http://schemas.microsoft.com/office/drawing/2016/5/10/chartex" xmlns:cx5="http://schemas.microsoft.com/office/drawing/2016/5/11/chartex" xmlns:cx6="http://schemas.microsoft.com/office/drawing/2016/5/12/chartex" xmlns:cx7="http://schemas.microsoft.com/office/drawing/2016/5/13/chartex" xmlns:cx8="http://schemas.microsoft.com/office/drawing/2016/5/14/chartex" xmlns:mc="http://schemas.openxmlformats.org/markup-compatibility/2006" xmlns:aink="http://schemas.microsoft.com/office/drawing/2016/ink" xmlns:am3d="http://schemas.microsoft.com/office/drawing/2017/model3d" xmlns:o="urn:schemas-microsoft-com:office:office" xmlns:r="http://schemas.openxmlformats.org/officeDocument/2006/relationships" xmlns:m="http://schemas.openxmlformats.org/officeDocument/2006/math" xmlns:v="urn:schemas-microsoft-com:vml" xmlns:wp14="http://schemas.microsoft.com/office/word/2010/wordprocessingDrawing" xmlns:wp="http://schemas.openxmlformats.org/drawingml/2006/wordprocessingDrawing" xmlns:w10="urn:schemas-microsoft-com:office:word" xmlns:w="http://schemas.openxmlformats.org/wordprocessingml/2006/main" xmlns:w14="http://schemas.microsoft.com/office/word/2010/wordml" xmlns:w15="http://schemas.microsoft.com/office/word/2012/wordml" xmlns:w16cex="http://schemas.microsoft.com/office/word/2018/wordml/cex" xmlns:w16cid="http://schemas.microsoft.com/office/word/2016/wordml/cid" xmlns:w16="http://schemas.microsoft.com/office/word/2018/wordml" xmlns:w16sdtdh="http://schemas.microsoft.com/office/word/2020/wordml/sdtdatahash" xmlns:w16se="http://schemas.microsoft.com/office/word/2015/wordml/symex" xmlns:wpg="http://schemas.microsoft.com/office/word/2010/wordprocessingGroup" xmlns:wpi="http://schemas.microsoft.com/office/word/2010/wordprocessingInk" xmlns:wne="http://schemas.microsoft.com/office/word/2006/wordml" xmlns:wps="http://schemas.microsoft.com/office/word/2010/wordprocessingShape" mc:Ignorable="w14 w15 w16se w16cid w16 w16cex w16sdtdh wp14">
   <w:endnote w:type="separator" w:id="-1">
     <w:p>
       <w:r>
@@ -3110,7 +3235,7 @@
 </file>
 
 <file path=word/footnotes.xml><?xml version="1.0" encoding="utf-8"?>
-<w:footnotes xmlns:wpc="http://schemas.microsoft.com/office/word/2010/wordprocessingCanvas" xmlns:cx="http://schemas.microsoft.com/office/drawing/2014/chartex" xmlns:cx1="http://schemas.microsoft.com/office/drawing/2015/9/8/chartex" xmlns:cx2="http://schemas.microsoft.com/office/drawing/2015/10/21/chartex" xmlns:cx3="http://schemas.microsoft.com/office/drawing/2016/5/9/chartex" xmlns:cx4="http://schemas.microsoft.com/office/drawing/2016/5/10/chartex" xmlns:cx5="http://schemas.microsoft.com/office/drawing/2016/5/11/chartex" xmlns:cx6="http://schemas.microsoft.com/office/drawing/2016/5/12/chartex" xmlns:cx7="http://schemas.microsoft.com/office/drawing/2016/5/13/chartex" xmlns:cx8="http://schemas.microsoft.com/office/drawing/2016/5/14/chartex" xmlns:mc="http://schemas.openxmlformats.org/markup-compatibility/2006" xmlns:aink="http://schemas.microsoft.com/office/drawing/2016/ink" xmlns:am3d="http://schemas.microsoft.com/office/drawing/2017/model3d" xmlns:o="urn:schemas-microsoft-com:office:office" xmlns:oel="http://schemas.microsoft.com/office/2019/extlst" xmlns:r="http://schemas.openxmlformats.org/officeDocument/2006/relationships" xmlns:m="http://schemas.openxmlformats.org/officeDocument/2006/math" xmlns:v="urn:schemas-microsoft-com:vml" xmlns:wp14="http://schemas.microsoft.com/office/word/2010/wordprocessingDrawing" xmlns:wp="http://schemas.openxmlformats.org/drawingml/2006/wordprocessingDrawing" xmlns:w10="urn:schemas-microsoft-com:office:word" xmlns:w="http://schemas.openxmlformats.org/wordprocessingml/2006/main" xmlns:w14="http://schemas.microsoft.com/office/word/2010/wordml" xmlns:w15="http://schemas.microsoft.com/office/word/2012/wordml" xmlns:w16cex="http://schemas.microsoft.com/office/word/2018/wordml/cex" xmlns:w16cid="http://schemas.microsoft.com/office/word/2016/wordml/cid" xmlns:w16="http://schemas.microsoft.com/office/word/2018/wordml" xmlns:w16du="http://schemas.microsoft.com/office/word/2023/wordml/word16du" xmlns:w16sdtdh="http://schemas.microsoft.com/office/word/2020/wordml/sdtdatahash" xmlns:w16sdtfl="http://schemas.microsoft.com/office/word/2024/wordml/sdtformatlock" xmlns:w16se="http://schemas.microsoft.com/office/word/2015/wordml/symex" xmlns:wpg="http://schemas.microsoft.com/office/word/2010/wordprocessingGroup" xmlns:wpi="http://schemas.microsoft.com/office/word/2010/wordprocessingInk" xmlns:wne="http://schemas.microsoft.com/office/word/2006/wordml" xmlns:wps="http://schemas.microsoft.com/office/word/2010/wordprocessingShape" mc:Ignorable="w14 w15 w16se w16cid w16 w16cex w16sdtdh w16sdtfl w16du wp14">
+<w:footnotes xmlns:wpc="http://schemas.microsoft.com/office/word/2010/wordprocessingCanvas" xmlns:cx="http://schemas.microsoft.com/office/drawing/2014/chartex" xmlns:cx1="http://schemas.microsoft.com/office/drawing/2015/9/8/chartex" xmlns:cx2="http://schemas.microsoft.com/office/drawing/2015/10/21/chartex" xmlns:cx3="http://schemas.microsoft.com/office/drawing/2016/5/9/chartex" xmlns:cx4="http://schemas.microsoft.com/office/drawing/2016/5/10/chartex" xmlns:cx5="http://schemas.microsoft.com/office/drawing/2016/5/11/chartex" xmlns:cx6="http://schemas.microsoft.com/office/drawing/2016/5/12/chartex" xmlns:cx7="http://schemas.microsoft.com/office/drawing/2016/5/13/chartex" xmlns:cx8="http://schemas.microsoft.com/office/drawing/2016/5/14/chartex" xmlns:mc="http://schemas.openxmlformats.org/markup-compatibility/2006" xmlns:aink="http://schemas.microsoft.com/office/drawing/2016/ink" xmlns:am3d="http://schemas.microsoft.com/office/drawing/2017/model3d" xmlns:o="urn:schemas-microsoft-com:office:office" xmlns:r="http://schemas.openxmlformats.org/officeDocument/2006/relationships" xmlns:m="http://schemas.openxmlformats.org/officeDocument/2006/math" xmlns:v="urn:schemas-microsoft-com:vml" xmlns:wp14="http://schemas.microsoft.com/office/word/2010/wordprocessingDrawing" xmlns:wp="http://schemas.openxmlformats.org/drawingml/2006/wordprocessingDrawing" xmlns:w10="urn:schemas-microsoft-com:office:word" xmlns:w="http://schemas.openxmlformats.org/wordprocessingml/2006/main" xmlns:w14="http://schemas.microsoft.com/office/word/2010/wordml" xmlns:w15="http://schemas.microsoft.com/office/word/2012/wordml" xmlns:w16cex="http://schemas.microsoft.com/office/word/2018/wordml/cex" xmlns:w16cid="http://schemas.microsoft.com/office/word/2016/wordml/cid" xmlns:w16="http://schemas.microsoft.com/office/word/2018/wordml" xmlns:w16sdtdh="http://schemas.microsoft.com/office/word/2020/wordml/sdtdatahash" xmlns:w16se="http://schemas.microsoft.com/office/word/2015/wordml/symex" xmlns:wpg="http://schemas.microsoft.com/office/word/2010/wordprocessingGroup" xmlns:wpi="http://schemas.microsoft.com/office/word/2010/wordprocessingInk" xmlns:wne="http://schemas.microsoft.com/office/word/2006/wordml" xmlns:wps="http://schemas.microsoft.com/office/word/2010/wordprocessingShape" mc:Ignorable="w14 w15 w16se w16cid w16 w16cex w16sdtdh wp14">
   <w:footnote w:type="separator" w:id="-1">
     <w:p>
       <w:r>
@@ -3129,7 +3254,7 @@
 </file>
 
 <file path=word/numbering.xml><?xml version="1.0" encoding="utf-8"?>
-<w:numbering xmlns:wpc="http://schemas.microsoft.com/office/word/2010/wordprocessingCanvas" xmlns:cx="http://schemas.microsoft.com/office/drawing/2014/chartex" xmlns:cx1="http://schemas.microsoft.com/office/drawing/2015/9/8/chartex" xmlns:cx2="http://schemas.microsoft.com/office/drawing/2015/10/21/chartex" xmlns:cx3="http://schemas.microsoft.com/office/drawing/2016/5/9/chartex" xmlns:cx4="http://schemas.microsoft.com/office/drawing/2016/5/10/chartex" xmlns:cx5="http://schemas.microsoft.com/office/drawing/2016/5/11/chartex" xmlns:cx6="http://schemas.microsoft.com/office/drawing/2016/5/12/chartex" xmlns:cx7="http://schemas.microsoft.com/office/drawing/2016/5/13/chartex" xmlns:cx8="http://schemas.microsoft.com/office/drawing/2016/5/14/chartex" xmlns:mc="http://schemas.openxmlformats.org/markup-compatibility/2006" xmlns:aink="http://schemas.microsoft.com/office/drawing/2016/ink" xmlns:am3d="http://schemas.microsoft.com/office/drawing/2017/model3d" xmlns:o="urn:schemas-microsoft-com:office:office" xmlns:oel="http://schemas.microsoft.com/office/2019/extlst" xmlns:r="http://schemas.openxmlformats.org/officeDocument/2006/relationships" xmlns:m="http://schemas.openxmlformats.org/officeDocument/2006/math" xmlns:v="urn:schemas-microsoft-com:vml" xmlns:wp14="http://schemas.microsoft.com/office/word/2010/wordprocessingDrawing" xmlns:wp="http://schemas.openxmlformats.org/drawingml/2006/wordprocessingDrawing" xmlns:w10="urn:schemas-microsoft-com:office:word" xmlns:w="http://schemas.openxmlformats.org/wordprocessingml/2006/main" xmlns:w14="http://schemas.microsoft.com/office/word/2010/wordml" xmlns:w15="http://schemas.microsoft.com/office/word/2012/wordml" xmlns:w16cex="http://schemas.microsoft.com/office/word/2018/wordml/cex" xmlns:w16cid="http://schemas.microsoft.com/office/word/2016/wordml/cid" xmlns:w16="http://schemas.microsoft.com/office/word/2018/wordml" xmlns:w16du="http://schemas.microsoft.com/office/word/2023/wordml/word16du" xmlns:w16sdtdh="http://schemas.microsoft.com/office/word/2020/wordml/sdtdatahash" xmlns:w16sdtfl="http://schemas.microsoft.com/office/word/2024/wordml/sdtformatlock" xmlns:w16se="http://schemas.microsoft.com/office/word/2015/wordml/symex" xmlns:wpg="http://schemas.microsoft.com/office/word/2010/wordprocessingGroup" xmlns:wpi="http://schemas.microsoft.com/office/word/2010/wordprocessingInk" xmlns:wne="http://schemas.microsoft.com/office/word/2006/wordml" xmlns:wps="http://schemas.microsoft.com/office/word/2010/wordprocessingShape" mc:Ignorable="w14 w15 w16se w16cid w16 w16cex w16sdtdh w16sdtfl w16du wp14">
+<w:numbering xmlns:wpc="http://schemas.microsoft.com/office/word/2010/wordprocessingCanvas" xmlns:cx="http://schemas.microsoft.com/office/drawing/2014/chartex" xmlns:cx1="http://schemas.microsoft.com/office/drawing/2015/9/8/chartex" xmlns:cx2="http://schemas.microsoft.com/office/drawing/2015/10/21/chartex" xmlns:cx3="http://schemas.microsoft.com/office/drawing/2016/5/9/chartex" xmlns:cx4="http://schemas.microsoft.com/office/drawing/2016/5/10/chartex" xmlns:cx5="http://schemas.microsoft.com/office/drawing/2016/5/11/chartex" xmlns:cx6="http://schemas.microsoft.com/office/drawing/2016/5/12/chartex" xmlns:cx7="http://schemas.microsoft.com/office/drawing/2016/5/13/chartex" xmlns:cx8="http://schemas.microsoft.com/office/drawing/2016/5/14/chartex" xmlns:mc="http://schemas.openxmlformats.org/markup-compatibility/2006" xmlns:aink="http://schemas.microsoft.com/office/drawing/2016/ink" xmlns:am3d="http://schemas.microsoft.com/office/drawing/2017/model3d" xmlns:o="urn:schemas-microsoft-com:office:office" xmlns:r="http://schemas.openxmlformats.org/officeDocument/2006/relationships" xmlns:m="http://schemas.openxmlformats.org/officeDocument/2006/math" xmlns:v="urn:schemas-microsoft-com:vml" xmlns:wp14="http://schemas.microsoft.com/office/word/2010/wordprocessingDrawing" xmlns:wp="http://schemas.openxmlformats.org/drawingml/2006/wordprocessingDrawing" xmlns:w10="urn:schemas-microsoft-com:office:word" xmlns:w="http://schemas.openxmlformats.org/wordprocessingml/2006/main" xmlns:w14="http://schemas.microsoft.com/office/word/2010/wordml" xmlns:w15="http://schemas.microsoft.com/office/word/2012/wordml" xmlns:w16cex="http://schemas.microsoft.com/office/word/2018/wordml/cex" xmlns:w16cid="http://schemas.microsoft.com/office/word/2016/wordml/cid" xmlns:w16="http://schemas.microsoft.com/office/word/2018/wordml" xmlns:w16sdtdh="http://schemas.microsoft.com/office/word/2020/wordml/sdtdatahash" xmlns:w16se="http://schemas.microsoft.com/office/word/2015/wordml/symex" xmlns:wpg="http://schemas.microsoft.com/office/word/2010/wordprocessingGroup" xmlns:wpi="http://schemas.microsoft.com/office/word/2010/wordprocessingInk" xmlns:wne="http://schemas.microsoft.com/office/word/2006/wordml" xmlns:wps="http://schemas.microsoft.com/office/word/2010/wordprocessingShape" mc:Ignorable="w14 w15 w16se w16cid w16 w16cex w16sdtdh wp14">
   <w:abstractNum w:abstractNumId="0" w15:restartNumberingAfterBreak="0">
     <w:nsid w:val="02726BC7"/>
     <w:multiLevelType w:val="hybridMultilevel"/>
@@ -3600,6 +3725,118 @@
     </w:lvl>
   </w:abstractNum>
   <w:abstractNum w:abstractNumId="5" w15:restartNumberingAfterBreak="0">
+    <w:nsid w:val="3ED114B7"/>
+    <w:multiLevelType w:val="hybridMultilevel"/>
+    <w:tmpl w:val="02E43110"/>
+    <w:lvl w:ilvl="0" w:tplc="FFAABE2A">
+      <w:numFmt w:val="bullet"/>
+      <w:lvlText w:val=""/>
+      <w:lvlJc w:val="left"/>
+      <w:pPr>
+        <w:ind w:left="720" w:hanging="360"/>
+      </w:pPr>
+      <w:rPr>
+        <w:rFonts w:ascii="Wingdings" w:eastAsiaTheme="minorHAnsi" w:hAnsi="Wingdings" w:cs="Times New Roman" w:hint="default"/>
+      </w:rPr>
+    </w:lvl>
+    <w:lvl w:ilvl="1" w:tplc="04090003" w:tentative="1">
+      <w:start w:val="1"/>
+      <w:numFmt w:val="bullet"/>
+      <w:lvlText w:val="o"/>
+      <w:lvlJc w:val="left"/>
+      <w:pPr>
+        <w:ind w:left="1440" w:hanging="360"/>
+      </w:pPr>
+      <w:rPr>
+        <w:rFonts w:ascii="Courier New" w:hAnsi="Courier New" w:cs="Courier New" w:hint="default"/>
+      </w:rPr>
+    </w:lvl>
+    <w:lvl w:ilvl="2" w:tplc="04090005" w:tentative="1">
+      <w:start w:val="1"/>
+      <w:numFmt w:val="bullet"/>
+      <w:lvlText w:val=""/>
+      <w:lvlJc w:val="left"/>
+      <w:pPr>
+        <w:ind w:left="2160" w:hanging="360"/>
+      </w:pPr>
+      <w:rPr>
+        <w:rFonts w:ascii="Wingdings" w:hAnsi="Wingdings" w:hint="default"/>
+      </w:rPr>
+    </w:lvl>
+    <w:lvl w:ilvl="3" w:tplc="04090001" w:tentative="1">
+      <w:start w:val="1"/>
+      <w:numFmt w:val="bullet"/>
+      <w:lvlText w:val=""/>
+      <w:lvlJc w:val="left"/>
+      <w:pPr>
+        <w:ind w:left="2880" w:hanging="360"/>
+      </w:pPr>
+      <w:rPr>
+        <w:rFonts w:ascii="Symbol" w:hAnsi="Symbol" w:hint="default"/>
+      </w:rPr>
+    </w:lvl>
+    <w:lvl w:ilvl="4" w:tplc="04090003" w:tentative="1">
+      <w:start w:val="1"/>
+      <w:numFmt w:val="bullet"/>
+      <w:lvlText w:val="o"/>
+      <w:lvlJc w:val="left"/>
+      <w:pPr>
+        <w:ind w:left="3600" w:hanging="360"/>
+      </w:pPr>
+      <w:rPr>
+        <w:rFonts w:ascii="Courier New" w:hAnsi="Courier New" w:cs="Courier New" w:hint="default"/>
+      </w:rPr>
+    </w:lvl>
+    <w:lvl w:ilvl="5" w:tplc="04090005" w:tentative="1">
+      <w:start w:val="1"/>
+      <w:numFmt w:val="bullet"/>
+      <w:lvlText w:val=""/>
+      <w:lvlJc w:val="left"/>
+      <w:pPr>
+        <w:ind w:left="4320" w:hanging="360"/>
+      </w:pPr>
+      <w:rPr>
+        <w:rFonts w:ascii="Wingdings" w:hAnsi="Wingdings" w:hint="default"/>
+      </w:rPr>
+    </w:lvl>
+    <w:lvl w:ilvl="6" w:tplc="04090001" w:tentative="1">
+      <w:start w:val="1"/>
+      <w:numFmt w:val="bullet"/>
+      <w:lvlText w:val=""/>
+      <w:lvlJc w:val="left"/>
+      <w:pPr>
+        <w:ind w:left="5040" w:hanging="360"/>
+      </w:pPr>
+      <w:rPr>
+        <w:rFonts w:ascii="Symbol" w:hAnsi="Symbol" w:hint="default"/>
+      </w:rPr>
+    </w:lvl>
+    <w:lvl w:ilvl="7" w:tplc="04090003" w:tentative="1">
+      <w:start w:val="1"/>
+      <w:numFmt w:val="bullet"/>
+      <w:lvlText w:val="o"/>
+      <w:lvlJc w:val="left"/>
+      <w:pPr>
+        <w:ind w:left="5760" w:hanging="360"/>
+      </w:pPr>
+      <w:rPr>
+        <w:rFonts w:ascii="Courier New" w:hAnsi="Courier New" w:cs="Courier New" w:hint="default"/>
+      </w:rPr>
+    </w:lvl>
+    <w:lvl w:ilvl="8" w:tplc="04090005" w:tentative="1">
+      <w:start w:val="1"/>
+      <w:numFmt w:val="bullet"/>
+      <w:lvlText w:val=""/>
+      <w:lvlJc w:val="left"/>
+      <w:pPr>
+        <w:ind w:left="6480" w:hanging="360"/>
+      </w:pPr>
+      <w:rPr>
+        <w:rFonts w:ascii="Wingdings" w:hAnsi="Wingdings" w:hint="default"/>
+      </w:rPr>
+    </w:lvl>
+  </w:abstractNum>
+  <w:abstractNum w:abstractNumId="6" w15:restartNumberingAfterBreak="0">
     <w:nsid w:val="49B15EE4"/>
     <w:multiLevelType w:val="hybridMultilevel"/>
     <w:tmpl w:val="19202380"/>
@@ -3689,7 +3926,7 @@
       </w:pPr>
     </w:lvl>
   </w:abstractNum>
-  <w:abstractNum w:abstractNumId="6" w15:restartNumberingAfterBreak="0">
+  <w:abstractNum w:abstractNumId="7" w15:restartNumberingAfterBreak="0">
     <w:nsid w:val="4CE52FD3"/>
     <w:multiLevelType w:val="hybridMultilevel"/>
     <w:tmpl w:val="3E5CBF96"/>
@@ -3778,7 +4015,7 @@
       </w:pPr>
     </w:lvl>
   </w:abstractNum>
-  <w:abstractNum w:abstractNumId="7" w15:restartNumberingAfterBreak="0">
+  <w:abstractNum w:abstractNumId="8" w15:restartNumberingAfterBreak="0">
     <w:nsid w:val="5BE235ED"/>
     <w:multiLevelType w:val="hybridMultilevel"/>
     <w:tmpl w:val="918C0B96"/>
@@ -3868,7 +4105,7 @@
       </w:pPr>
     </w:lvl>
   </w:abstractNum>
-  <w:abstractNum w:abstractNumId="8" w15:restartNumberingAfterBreak="0">
+  <w:abstractNum w:abstractNumId="9" w15:restartNumberingAfterBreak="0">
     <w:nsid w:val="5C5E4743"/>
     <w:multiLevelType w:val="hybridMultilevel"/>
     <w:tmpl w:val="F612A378"/>
@@ -3981,7 +4218,7 @@
       </w:rPr>
     </w:lvl>
   </w:abstractNum>
-  <w:abstractNum w:abstractNumId="9" w15:restartNumberingAfterBreak="0">
+  <w:abstractNum w:abstractNumId="10" w15:restartNumberingAfterBreak="0">
     <w:nsid w:val="5E33197F"/>
     <w:multiLevelType w:val="hybridMultilevel"/>
     <w:tmpl w:val="7A127C5A"/>
@@ -4070,7 +4307,7 @@
       </w:pPr>
     </w:lvl>
   </w:abstractNum>
-  <w:abstractNum w:abstractNumId="10" w15:restartNumberingAfterBreak="0">
+  <w:abstractNum w:abstractNumId="11" w15:restartNumberingAfterBreak="0">
     <w:nsid w:val="63201659"/>
     <w:multiLevelType w:val="hybridMultilevel"/>
     <w:tmpl w:val="4FDE52E6"/>
@@ -4183,7 +4420,7 @@
       </w:rPr>
     </w:lvl>
   </w:abstractNum>
-  <w:abstractNum w:abstractNumId="11" w15:restartNumberingAfterBreak="0">
+  <w:abstractNum w:abstractNumId="12" w15:restartNumberingAfterBreak="0">
     <w:nsid w:val="65AC428C"/>
     <w:multiLevelType w:val="hybridMultilevel"/>
     <w:tmpl w:val="05F02852"/>
@@ -4296,7 +4533,7 @@
       </w:rPr>
     </w:lvl>
   </w:abstractNum>
-  <w:abstractNum w:abstractNumId="12" w15:restartNumberingAfterBreak="0">
+  <w:abstractNum w:abstractNumId="13" w15:restartNumberingAfterBreak="0">
     <w:nsid w:val="6DDC70A4"/>
     <w:multiLevelType w:val="hybridMultilevel"/>
     <w:tmpl w:val="7C4288EE"/>
@@ -4385,7 +4622,7 @@
       </w:pPr>
     </w:lvl>
   </w:abstractNum>
-  <w:abstractNum w:abstractNumId="13" w15:restartNumberingAfterBreak="0">
+  <w:abstractNum w:abstractNumId="14" w15:restartNumberingAfterBreak="0">
     <w:nsid w:val="6E340CB5"/>
     <w:multiLevelType w:val="hybridMultilevel"/>
     <w:tmpl w:val="3962F67C"/>
@@ -4474,7 +4711,7 @@
       </w:pPr>
     </w:lvl>
   </w:abstractNum>
-  <w:abstractNum w:abstractNumId="14" w15:restartNumberingAfterBreak="0">
+  <w:abstractNum w:abstractNumId="15" w15:restartNumberingAfterBreak="0">
     <w:nsid w:val="6FD81170"/>
     <w:multiLevelType w:val="hybridMultilevel"/>
     <w:tmpl w:val="9702CD3E"/>
@@ -4587,56 +4824,59 @@
       </w:rPr>
     </w:lvl>
   </w:abstractNum>
-  <w:num w:numId="1" w16cid:durableId="1687320407">
-    <w:abstractNumId w:val="5"/>
+  <w:num w:numId="1">
+    <w:abstractNumId w:val="6"/>
   </w:num>
-  <w:num w:numId="2" w16cid:durableId="1333952178">
+  <w:num w:numId="2">
+    <w:abstractNumId w:val="8"/>
+  </w:num>
+  <w:num w:numId="3">
+    <w:abstractNumId w:val="10"/>
+  </w:num>
+  <w:num w:numId="4">
     <w:abstractNumId w:val="7"/>
   </w:num>
-  <w:num w:numId="3" w16cid:durableId="1847865254">
+  <w:num w:numId="5">
+    <w:abstractNumId w:val="11"/>
+  </w:num>
+  <w:num w:numId="6">
+    <w:abstractNumId w:val="14"/>
+  </w:num>
+  <w:num w:numId="7">
+    <w:abstractNumId w:val="3"/>
+  </w:num>
+  <w:num w:numId="8">
+    <w:abstractNumId w:val="1"/>
+  </w:num>
+  <w:num w:numId="9">
+    <w:abstractNumId w:val="13"/>
+  </w:num>
+  <w:num w:numId="10">
     <w:abstractNumId w:val="9"/>
   </w:num>
-  <w:num w:numId="4" w16cid:durableId="1404260814">
-    <w:abstractNumId w:val="6"/>
-  </w:num>
-  <w:num w:numId="5" w16cid:durableId="951130763">
-    <w:abstractNumId w:val="10"/>
-  </w:num>
-  <w:num w:numId="6" w16cid:durableId="696975500">
-    <w:abstractNumId w:val="13"/>
-  </w:num>
-  <w:num w:numId="7" w16cid:durableId="2076077734">
-    <w:abstractNumId w:val="3"/>
-  </w:num>
-  <w:num w:numId="8" w16cid:durableId="1337882657">
-    <w:abstractNumId w:val="1"/>
-  </w:num>
-  <w:num w:numId="9" w16cid:durableId="1963337381">
+  <w:num w:numId="11">
     <w:abstractNumId w:val="12"/>
   </w:num>
-  <w:num w:numId="10" w16cid:durableId="1962953741">
-    <w:abstractNumId w:val="8"/>
-  </w:num>
-  <w:num w:numId="11" w16cid:durableId="36049538">
-    <w:abstractNumId w:val="11"/>
-  </w:num>
-  <w:num w:numId="12" w16cid:durableId="997418541">
+  <w:num w:numId="12">
     <w:abstractNumId w:val="2"/>
   </w:num>
-  <w:num w:numId="13" w16cid:durableId="1068113539">
+  <w:num w:numId="13">
     <w:abstractNumId w:val="4"/>
   </w:num>
-  <w:num w:numId="14" w16cid:durableId="1364667039">
+  <w:num w:numId="14">
     <w:abstractNumId w:val="0"/>
   </w:num>
-  <w:num w:numId="15" w16cid:durableId="2086681841">
-    <w:abstractNumId w:val="14"/>
+  <w:num w:numId="15">
+    <w:abstractNumId w:val="15"/>
+  </w:num>
+  <w:num w:numId="16">
+    <w:abstractNumId w:val="5"/>
   </w:num>
 </w:numbering>
 </file>
 
 <file path=word/styles.xml><?xml version="1.0" encoding="utf-8"?>
-<w:styles xmlns:mc="http://schemas.openxmlformats.org/markup-compatibility/2006" xmlns:r="http://schemas.openxmlformats.org/officeDocument/2006/relationships" xmlns:w="http://schemas.openxmlformats.org/wordprocessingml/2006/main" xmlns:w14="http://schemas.microsoft.com/office/word/2010/wordml" xmlns:w15="http://schemas.microsoft.com/office/word/2012/wordml" xmlns:w16cex="http://schemas.microsoft.com/office/word/2018/wordml/cex" xmlns:w16cid="http://schemas.microsoft.com/office/word/2016/wordml/cid" xmlns:w16="http://schemas.microsoft.com/office/word/2018/wordml" xmlns:w16du="http://schemas.microsoft.com/office/word/2023/wordml/word16du" xmlns:w16sdtdh="http://schemas.microsoft.com/office/word/2020/wordml/sdtdatahash" xmlns:w16sdtfl="http://schemas.microsoft.com/office/word/2024/wordml/sdtformatlock" xmlns:w16se="http://schemas.microsoft.com/office/word/2015/wordml/symex" mc:Ignorable="w14 w15 w16se w16cid w16 w16cex w16sdtdh w16sdtfl w16du">
+<w:styles xmlns:mc="http://schemas.openxmlformats.org/markup-compatibility/2006" xmlns:r="http://schemas.openxmlformats.org/officeDocument/2006/relationships" xmlns:w="http://schemas.openxmlformats.org/wordprocessingml/2006/main" xmlns:w14="http://schemas.microsoft.com/office/word/2010/wordml" xmlns:w15="http://schemas.microsoft.com/office/word/2012/wordml" xmlns:w16cex="http://schemas.microsoft.com/office/word/2018/wordml/cex" xmlns:w16cid="http://schemas.microsoft.com/office/word/2016/wordml/cid" xmlns:w16="http://schemas.microsoft.com/office/word/2018/wordml" xmlns:w16sdtdh="http://schemas.microsoft.com/office/word/2020/wordml/sdtdatahash" xmlns:w16se="http://schemas.microsoft.com/office/word/2015/wordml/symex" mc:Ignorable="w14 w15 w16se w16cid w16 w16cex w16sdtdh">
   <w:docDefaults>
     <w:rPrDefault>
       <w:rPr>
@@ -4644,7 +4884,7 @@
         <w:kern w:val="2"/>
         <w:sz w:val="24"/>
         <w:szCs w:val="24"/>
-        <w:lang w:eastAsia="en-US" w:bidi="ar-SA"/>
+        <w:lang w:val="en-US" w:eastAsia="en-US" w:bidi="ar-SA"/>
         <w14:ligatures w14:val="standardContextual"/>
       </w:rPr>
     </w:rPrDefault>

</xml_diff>